<commit_message>
Correct one function exercise that had mathematical mistake
</commit_message>
<xml_diff>
--- a/FunctionExercises/FunktionenEigenschaften.docx
+++ b/FunctionExercises/FunktionenEigenschaften.docx
@@ -62,7 +62,15 @@
         <w:t>f(x)=-x</w:t>
       </w:r>
       <w:r>
-        <w:t>&lt;sup&gt;</w:t>
+        <w:t>&lt;</w:t>
+      </w:r>
+      <w:proofErr w:type="spellStart"/>
+      <w:r>
+        <w:t>sup</w:t>
+      </w:r>
+      <w:proofErr w:type="spellEnd"/>
+      <w:r>
+        <w:t>&gt;</w:t>
       </w:r>
       <w:r>
         <w:t>3</w:t>
@@ -166,7 +174,21 @@
               <w:rPr>
                 <w:lang w:val="en-GB"/>
               </w:rPr>
-              <w:t>&lt;br&gt;</w:t>
+              <w:t>&lt;</w:t>
+            </w:r>
+            <w:proofErr w:type="spellStart"/>
+            <w:r>
+              <w:rPr>
+                <w:lang w:val="en-GB"/>
+              </w:rPr>
+              <w:t>br</w:t>
+            </w:r>
+            <w:proofErr w:type="spellEnd"/>
+            <w:r>
+              <w:rPr>
+                <w:lang w:val="en-GB"/>
+              </w:rPr>
+              <w:t>&gt;</w:t>
             </w:r>
             <w:r>
               <w:rPr>
@@ -218,7 +240,21 @@
               <w:rPr>
                 <w:lang w:val="en-GB"/>
               </w:rPr>
-              <w:t>&lt;br&gt;</w:t>
+              <w:t>&lt;</w:t>
+            </w:r>
+            <w:proofErr w:type="spellStart"/>
+            <w:r>
+              <w:rPr>
+                <w:lang w:val="en-GB"/>
+              </w:rPr>
+              <w:t>br</w:t>
+            </w:r>
+            <w:proofErr w:type="spellEnd"/>
+            <w:r>
+              <w:rPr>
+                <w:lang w:val="en-GB"/>
+              </w:rPr>
+              <w:t>&gt;</w:t>
             </w:r>
             <w:r>
               <w:rPr>
@@ -230,7 +266,21 @@
               <w:rPr>
                 <w:lang w:val="en-GB"/>
               </w:rPr>
-              <w:t>&lt;br&gt;</w:t>
+              <w:t>&lt;</w:t>
+            </w:r>
+            <w:proofErr w:type="spellStart"/>
+            <w:r>
+              <w:rPr>
+                <w:lang w:val="en-GB"/>
+              </w:rPr>
+              <w:t>br</w:t>
+            </w:r>
+            <w:proofErr w:type="spellEnd"/>
+            <w:r>
+              <w:rPr>
+                <w:lang w:val="en-GB"/>
+              </w:rPr>
+              <w:t>&gt;</w:t>
             </w:r>
             <w:r>
               <w:rPr>
@@ -282,7 +332,21 @@
               <w:rPr>
                 <w:lang w:val="en-GB"/>
               </w:rPr>
-              <w:t>&lt;br&gt;</w:t>
+              <w:t>&lt;</w:t>
+            </w:r>
+            <w:proofErr w:type="spellStart"/>
+            <w:r>
+              <w:rPr>
+                <w:lang w:val="en-GB"/>
+              </w:rPr>
+              <w:t>br</w:t>
+            </w:r>
+            <w:proofErr w:type="spellEnd"/>
+            <w:r>
+              <w:rPr>
+                <w:lang w:val="en-GB"/>
+              </w:rPr>
+              <w:t>&gt;</w:t>
             </w:r>
             <w:r>
               <w:rPr>
@@ -306,7 +370,21 @@
               <w:rPr>
                 <w:lang w:val="en-GB"/>
               </w:rPr>
-              <w:t>&lt;br&gt;</w:t>
+              <w:t>&lt;</w:t>
+            </w:r>
+            <w:proofErr w:type="spellStart"/>
+            <w:r>
+              <w:rPr>
+                <w:lang w:val="en-GB"/>
+              </w:rPr>
+              <w:t>br</w:t>
+            </w:r>
+            <w:proofErr w:type="spellEnd"/>
+            <w:r>
+              <w:rPr>
+                <w:lang w:val="en-GB"/>
+              </w:rPr>
+              <w:t>&gt;</w:t>
             </w:r>
             <w:r>
               <w:rPr>
@@ -318,7 +396,21 @@
               <w:rPr>
                 <w:lang w:val="en-GB"/>
               </w:rPr>
-              <w:t>&lt;br&gt;</w:t>
+              <w:t>&lt;</w:t>
+            </w:r>
+            <w:proofErr w:type="spellStart"/>
+            <w:r>
+              <w:rPr>
+                <w:lang w:val="en-GB"/>
+              </w:rPr>
+              <w:t>br</w:t>
+            </w:r>
+            <w:proofErr w:type="spellEnd"/>
+            <w:r>
+              <w:rPr>
+                <w:lang w:val="en-GB"/>
+              </w:rPr>
+              <w:t>&gt;</w:t>
             </w:r>
             <w:r>
               <w:rPr>
@@ -349,10 +441,26 @@
               <w:t>f(x) = -x</w:t>
             </w:r>
             <w:r>
-              <w:t>&lt;sup&gt;3</w:t>
-            </w:r>
-            <w:r>
-              <w:t>&lt;br&gt;</w:t>
+              <w:t>&lt;</w:t>
+            </w:r>
+            <w:proofErr w:type="spellStart"/>
+            <w:r>
+              <w:t>sup</w:t>
+            </w:r>
+            <w:proofErr w:type="spellEnd"/>
+            <w:r>
+              <w:t>&gt;3</w:t>
+            </w:r>
+            <w:r>
+              <w:t>&lt;</w:t>
+            </w:r>
+            <w:proofErr w:type="spellStart"/>
+            <w:r>
+              <w:t>br</w:t>
+            </w:r>
+            <w:proofErr w:type="spellEnd"/>
+            <w:r>
+              <w:t>&gt;</w:t>
             </w:r>
             <w:r>
               <w:t>f(0)=0</w:t>
@@ -395,7 +503,21 @@
               <w:rPr>
                 <w:lang w:val="en-GB"/>
               </w:rPr>
-              <w:t>&lt;br&gt;</w:t>
+              <w:t>&lt;</w:t>
+            </w:r>
+            <w:proofErr w:type="spellStart"/>
+            <w:r>
+              <w:rPr>
+                <w:lang w:val="en-GB"/>
+              </w:rPr>
+              <w:t>br</w:t>
+            </w:r>
+            <w:proofErr w:type="spellEnd"/>
+            <w:r>
+              <w:rPr>
+                <w:lang w:val="en-GB"/>
+              </w:rPr>
+              <w:t>&gt;</w:t>
             </w:r>
             <w:r>
               <w:rPr>
@@ -407,7 +529,21 @@
               <w:rPr>
                 <w:lang w:val="en-GB"/>
               </w:rPr>
-              <w:t>&lt;br&gt;</w:t>
+              <w:t>&lt;</w:t>
+            </w:r>
+            <w:proofErr w:type="spellStart"/>
+            <w:r>
+              <w:rPr>
+                <w:lang w:val="en-GB"/>
+              </w:rPr>
+              <w:t>br</w:t>
+            </w:r>
+            <w:proofErr w:type="spellEnd"/>
+            <w:r>
+              <w:rPr>
+                <w:lang w:val="en-GB"/>
+              </w:rPr>
+              <w:t>&gt;</w:t>
             </w:r>
             <w:r>
               <w:rPr>
@@ -479,7 +615,21 @@
               <w:rPr>
                 <w:lang w:val="en-GB"/>
               </w:rPr>
-              <w:t>&lt;br&gt;</w:t>
+              <w:t>&lt;</w:t>
+            </w:r>
+            <w:proofErr w:type="spellStart"/>
+            <w:r>
+              <w:rPr>
+                <w:lang w:val="en-GB"/>
+              </w:rPr>
+              <w:t>br</w:t>
+            </w:r>
+            <w:proofErr w:type="spellEnd"/>
+            <w:r>
+              <w:rPr>
+                <w:lang w:val="en-GB"/>
+              </w:rPr>
+              <w:t>&gt;</w:t>
             </w:r>
             <w:r>
               <w:rPr>
@@ -491,7 +641,21 @@
               <w:rPr>
                 <w:lang w:val="en-GB"/>
               </w:rPr>
-              <w:t>&lt;br&gt;</w:t>
+              <w:t>&lt;</w:t>
+            </w:r>
+            <w:proofErr w:type="spellStart"/>
+            <w:r>
+              <w:rPr>
+                <w:lang w:val="en-GB"/>
+              </w:rPr>
+              <w:t>br</w:t>
+            </w:r>
+            <w:proofErr w:type="spellEnd"/>
+            <w:r>
+              <w:rPr>
+                <w:lang w:val="en-GB"/>
+              </w:rPr>
+              <w:t>&gt;</w:t>
             </w:r>
             <w:r>
               <w:rPr>
@@ -503,7 +667,21 @@
               <w:rPr>
                 <w:lang w:val="en-GB"/>
               </w:rPr>
-              <w:t>&lt;br&gt;</w:t>
+              <w:t>&lt;</w:t>
+            </w:r>
+            <w:proofErr w:type="spellStart"/>
+            <w:r>
+              <w:rPr>
+                <w:lang w:val="en-GB"/>
+              </w:rPr>
+              <w:t>br</w:t>
+            </w:r>
+            <w:proofErr w:type="spellEnd"/>
+            <w:r>
+              <w:rPr>
+                <w:lang w:val="en-GB"/>
+              </w:rPr>
+              <w:t>&gt;</w:t>
             </w:r>
             <w:r>
               <w:rPr>
@@ -589,7 +767,21 @@
               <w:rPr>
                 <w:lang w:val="en-GB"/>
               </w:rPr>
-              <w:t>&lt;br&gt;</w:t>
+              <w:t>&lt;</w:t>
+            </w:r>
+            <w:proofErr w:type="spellStart"/>
+            <w:r>
+              <w:rPr>
+                <w:lang w:val="en-GB"/>
+              </w:rPr>
+              <w:t>br</w:t>
+            </w:r>
+            <w:proofErr w:type="spellEnd"/>
+            <w:r>
+              <w:rPr>
+                <w:lang w:val="en-GB"/>
+              </w:rPr>
+              <w:t>&gt;</w:t>
             </w:r>
             <w:r>
               <w:rPr>
@@ -613,7 +805,21 @@
               <w:rPr>
                 <w:lang w:val="en-GB"/>
               </w:rPr>
-              <w:t>&lt;br&gt;</w:t>
+              <w:t>&lt;</w:t>
+            </w:r>
+            <w:proofErr w:type="spellStart"/>
+            <w:r>
+              <w:rPr>
+                <w:lang w:val="en-GB"/>
+              </w:rPr>
+              <w:t>br</w:t>
+            </w:r>
+            <w:proofErr w:type="spellEnd"/>
+            <w:r>
+              <w:rPr>
+                <w:lang w:val="en-GB"/>
+              </w:rPr>
+              <w:t>&gt;</w:t>
             </w:r>
             <w:r>
               <w:rPr>
@@ -995,16 +1201,32 @@
               <w:t>f(x)=|x|</w:t>
             </w:r>
             <w:r>
-              <w:t>&lt;br&gt;</w:t>
+              <w:t>&lt;</w:t>
+            </w:r>
+            <w:proofErr w:type="spellStart"/>
+            <w:r>
+              <w:t>br</w:t>
+            </w:r>
+            <w:proofErr w:type="spellEnd"/>
+            <w:r>
+              <w:t>&gt;</w:t>
             </w:r>
             <w:r>
               <w:t>f(0)=0</w:t>
             </w:r>
             <w:r>
-              <w:t>&lt;br&gt;</w:t>
-            </w:r>
-            <w:r>
-              <w:t>f(-1)=-1</w:t>
+              <w:t>&lt;</w:t>
+            </w:r>
+            <w:proofErr w:type="spellStart"/>
+            <w:r>
+              <w:t>br</w:t>
+            </w:r>
+            <w:proofErr w:type="spellEnd"/>
+            <w:r>
+              <w:t>&gt;</w:t>
+            </w:r>
+            <w:r>
+              <w:t>f(-1)=1</w:t>
             </w:r>
           </w:p>
         </w:tc>
@@ -1027,7 +1249,15 @@
               <w:t>f(x)=|x|</w:t>
             </w:r>
             <w:r>
-              <w:t>&lt;br&gt;</w:t>
+              <w:t>&lt;</w:t>
+            </w:r>
+            <w:proofErr w:type="spellStart"/>
+            <w:r>
+              <w:t>br</w:t>
+            </w:r>
+            <w:proofErr w:type="spellEnd"/>
+            <w:r>
+              <w:t>&gt;</w:t>
             </w:r>
             <w:r>
               <w:t>f(x)=f(</w:t>
@@ -1039,13 +1269,29 @@
               <w:t>x)</w:t>
             </w:r>
             <w:r>
-              <w:t>&lt;br&gt;</w:t>
+              <w:t>&lt;</w:t>
+            </w:r>
+            <w:proofErr w:type="spellStart"/>
+            <w:r>
+              <w:t>br</w:t>
+            </w:r>
+            <w:proofErr w:type="spellEnd"/>
+            <w:r>
+              <w:t>&gt;</w:t>
             </w:r>
             <w:r>
               <w:t>f(-100)=100</w:t>
             </w:r>
             <w:r>
-              <w:t>&lt;br&gt;</w:t>
+              <w:t>&lt;</w:t>
+            </w:r>
+            <w:proofErr w:type="spellStart"/>
+            <w:r>
+              <w:t>br</w:t>
+            </w:r>
+            <w:proofErr w:type="spellEnd"/>
+            <w:r>
+              <w:t>&gt;</w:t>
             </w:r>
             <w:r>
               <w:t>f(0)=0</w:t>
@@ -1114,7 +1360,21 @@
               <w:rPr>
                 <w:lang w:val="en-GB"/>
               </w:rPr>
-              <w:t>&lt;br&gt;</w:t>
+              <w:t>&lt;</w:t>
+            </w:r>
+            <w:proofErr w:type="spellStart"/>
+            <w:r>
+              <w:rPr>
+                <w:lang w:val="en-GB"/>
+              </w:rPr>
+              <w:t>br</w:t>
+            </w:r>
+            <w:proofErr w:type="spellEnd"/>
+            <w:r>
+              <w:rPr>
+                <w:lang w:val="en-GB"/>
+              </w:rPr>
+              <w:t>&gt;</w:t>
             </w:r>
             <w:r>
               <w:rPr>
@@ -1126,7 +1386,21 @@
               <w:rPr>
                 <w:lang w:val="en-GB"/>
               </w:rPr>
-              <w:t>&lt;br&gt;</w:t>
+              <w:t>&lt;</w:t>
+            </w:r>
+            <w:proofErr w:type="spellStart"/>
+            <w:r>
+              <w:rPr>
+                <w:lang w:val="en-GB"/>
+              </w:rPr>
+              <w:t>br</w:t>
+            </w:r>
+            <w:proofErr w:type="spellEnd"/>
+            <w:r>
+              <w:rPr>
+                <w:lang w:val="en-GB"/>
+              </w:rPr>
+              <w:t>&gt;</w:t>
             </w:r>
             <w:r>
               <w:rPr>
@@ -1174,7 +1448,21 @@
               <w:rPr>
                 <w:lang w:val="en-GB"/>
               </w:rPr>
-              <w:t>&lt;br&gt;</w:t>
+              <w:t>&lt;</w:t>
+            </w:r>
+            <w:proofErr w:type="spellStart"/>
+            <w:r>
+              <w:rPr>
+                <w:lang w:val="en-GB"/>
+              </w:rPr>
+              <w:t>br</w:t>
+            </w:r>
+            <w:proofErr w:type="spellEnd"/>
+            <w:r>
+              <w:rPr>
+                <w:lang w:val="en-GB"/>
+              </w:rPr>
+              <w:t>&gt;</w:t>
             </w:r>
             <w:r>
               <w:rPr>
@@ -1186,7 +1474,21 @@
               <w:rPr>
                 <w:lang w:val="en-GB"/>
               </w:rPr>
-              <w:t>&lt;br&gt;</w:t>
+              <w:t>&lt;</w:t>
+            </w:r>
+            <w:proofErr w:type="spellStart"/>
+            <w:r>
+              <w:rPr>
+                <w:lang w:val="en-GB"/>
+              </w:rPr>
+              <w:t>br</w:t>
+            </w:r>
+            <w:proofErr w:type="spellEnd"/>
+            <w:r>
+              <w:rPr>
+                <w:lang w:val="en-GB"/>
+              </w:rPr>
+              <w:t>&gt;</w:t>
             </w:r>
             <w:r>
               <w:rPr>
@@ -1198,7 +1500,21 @@
               <w:rPr>
                 <w:lang w:val="en-GB"/>
               </w:rPr>
-              <w:t>&lt;br&gt;</w:t>
+              <w:t>&lt;</w:t>
+            </w:r>
+            <w:proofErr w:type="spellStart"/>
+            <w:r>
+              <w:rPr>
+                <w:lang w:val="en-GB"/>
+              </w:rPr>
+              <w:t>br</w:t>
+            </w:r>
+            <w:proofErr w:type="spellEnd"/>
+            <w:r>
+              <w:rPr>
+                <w:lang w:val="en-GB"/>
+              </w:rPr>
+              <w:t>&gt;</w:t>
             </w:r>
             <w:r>
               <w:rPr>
@@ -1282,7 +1598,21 @@
               <w:rPr>
                 <w:lang w:val="en-GB"/>
               </w:rPr>
-              <w:t>&lt;br&gt;</w:t>
+              <w:t>&lt;</w:t>
+            </w:r>
+            <w:proofErr w:type="spellStart"/>
+            <w:r>
+              <w:rPr>
+                <w:lang w:val="en-GB"/>
+              </w:rPr>
+              <w:t>br</w:t>
+            </w:r>
+            <w:proofErr w:type="spellEnd"/>
+            <w:r>
+              <w:rPr>
+                <w:lang w:val="en-GB"/>
+              </w:rPr>
+              <w:t>&gt;</w:t>
             </w:r>
             <w:r>
               <w:rPr>
@@ -1294,7 +1624,21 @@
               <w:rPr>
                 <w:lang w:val="en-GB"/>
               </w:rPr>
-              <w:t>&lt;br&gt;</w:t>
+              <w:t>&lt;</w:t>
+            </w:r>
+            <w:proofErr w:type="spellStart"/>
+            <w:r>
+              <w:rPr>
+                <w:lang w:val="en-GB"/>
+              </w:rPr>
+              <w:t>br</w:t>
+            </w:r>
+            <w:proofErr w:type="spellEnd"/>
+            <w:r>
+              <w:rPr>
+                <w:lang w:val="en-GB"/>
+              </w:rPr>
+              <w:t>&gt;</w:t>
             </w:r>
             <w:r>
               <w:rPr>
@@ -1312,7 +1656,21 @@
               <w:rPr>
                 <w:lang w:val="en-GB"/>
               </w:rPr>
-              <w:t>&lt;br&gt;</w:t>
+              <w:t>&lt;</w:t>
+            </w:r>
+            <w:proofErr w:type="spellStart"/>
+            <w:r>
+              <w:rPr>
+                <w:lang w:val="en-GB"/>
+              </w:rPr>
+              <w:t>br</w:t>
+            </w:r>
+            <w:proofErr w:type="spellEnd"/>
+            <w:r>
+              <w:rPr>
+                <w:lang w:val="en-GB"/>
+              </w:rPr>
+              <w:t>&gt;</w:t>
             </w:r>
             <w:r>
               <w:rPr>
@@ -1620,8 +1978,21 @@
     </w:p>
     <w:p>
       <w:r>
-        <w:t>Würden Sie sagen, ich bin „edgy“ genug, um durchzukommen? Hahahaha</w:t>
+        <w:t>Würden Sie sagen, ich bin „</w:t>
       </w:r>
+      <w:proofErr w:type="spellStart"/>
+      <w:r>
+        <w:t>edgy</w:t>
+      </w:r>
+      <w:proofErr w:type="spellEnd"/>
+      <w:r>
+        <w:t xml:space="preserve">“ genug, um durchzukommen? </w:t>
+      </w:r>
+      <w:proofErr w:type="spellStart"/>
+      <w:r>
+        <w:t>Hahahaha</w:t>
+      </w:r>
+      <w:proofErr w:type="spellEnd"/>
     </w:p>
     <w:p>
       <w:r>
@@ -1796,7 +2167,21 @@
               <w:rPr>
                 <w:lang w:val="en-GB"/>
               </w:rPr>
-              <w:t>&lt;br&gt;</w:t>
+              <w:t>&lt;</w:t>
+            </w:r>
+            <w:proofErr w:type="spellStart"/>
+            <w:r>
+              <w:rPr>
+                <w:lang w:val="en-GB"/>
+              </w:rPr>
+              <w:t>br</w:t>
+            </w:r>
+            <w:proofErr w:type="spellEnd"/>
+            <w:r>
+              <w:rPr>
+                <w:lang w:val="en-GB"/>
+              </w:rPr>
+              <w:t>&gt;</w:t>
             </w:r>
             <w:r>
               <w:rPr>
@@ -1808,7 +2193,21 @@
               <w:rPr>
                 <w:lang w:val="en-GB"/>
               </w:rPr>
-              <w:t>&lt;br&gt;</w:t>
+              <w:t>&lt;</w:t>
+            </w:r>
+            <w:proofErr w:type="spellStart"/>
+            <w:r>
+              <w:rPr>
+                <w:lang w:val="en-GB"/>
+              </w:rPr>
+              <w:t>br</w:t>
+            </w:r>
+            <w:proofErr w:type="spellEnd"/>
+            <w:r>
+              <w:rPr>
+                <w:lang w:val="en-GB"/>
+              </w:rPr>
+              <w:t>&gt;</w:t>
             </w:r>
             <w:r>
               <w:rPr>
@@ -1866,7 +2265,21 @@
               <w:rPr>
                 <w:lang w:val="en-GB"/>
               </w:rPr>
-              <w:t>&lt;br&gt;</w:t>
+              <w:t>&lt;</w:t>
+            </w:r>
+            <w:proofErr w:type="spellStart"/>
+            <w:r>
+              <w:rPr>
+                <w:lang w:val="en-GB"/>
+              </w:rPr>
+              <w:t>br</w:t>
+            </w:r>
+            <w:proofErr w:type="spellEnd"/>
+            <w:r>
+              <w:rPr>
+                <w:lang w:val="en-GB"/>
+              </w:rPr>
+              <w:t>&gt;</w:t>
             </w:r>
             <w:r>
               <w:rPr>
@@ -2315,7 +2728,15 @@
               <w:t>f(x) = sin(x)</w:t>
             </w:r>
             <w:r>
-              <w:t>&lt;br&gt;</w:t>
+              <w:t>&lt;</w:t>
+            </w:r>
+            <w:proofErr w:type="spellStart"/>
+            <w:r>
+              <w:t>br</w:t>
+            </w:r>
+            <w:proofErr w:type="spellEnd"/>
+            <w:r>
+              <w:t>&gt;</w:t>
             </w:r>
             <w:r>
               <w:t>f(0)=0</w:t>
@@ -2352,7 +2773,21 @@
               <w:rPr>
                 <w:lang w:val="en-GB"/>
               </w:rPr>
-              <w:t>&lt;br&gt;</w:t>
+              <w:t>&lt;</w:t>
+            </w:r>
+            <w:proofErr w:type="spellStart"/>
+            <w:r>
+              <w:rPr>
+                <w:lang w:val="en-GB"/>
+              </w:rPr>
+              <w:t>br</w:t>
+            </w:r>
+            <w:proofErr w:type="spellEnd"/>
+            <w:r>
+              <w:rPr>
+                <w:lang w:val="en-GB"/>
+              </w:rPr>
+              <w:t>&gt;</w:t>
             </w:r>
             <w:r>
               <w:rPr>
@@ -2364,7 +2799,21 @@
               <w:rPr>
                 <w:lang w:val="en-GB"/>
               </w:rPr>
-              <w:t>&lt;br&gt;</w:t>
+              <w:t>&lt;</w:t>
+            </w:r>
+            <w:proofErr w:type="spellStart"/>
+            <w:r>
+              <w:rPr>
+                <w:lang w:val="en-GB"/>
+              </w:rPr>
+              <w:t>br</w:t>
+            </w:r>
+            <w:proofErr w:type="spellEnd"/>
+            <w:r>
+              <w:rPr>
+                <w:lang w:val="en-GB"/>
+              </w:rPr>
+              <w:t>&gt;</w:t>
             </w:r>
             <w:r>
               <w:rPr>
@@ -2404,7 +2853,21 @@
               <w:rPr>
                 <w:lang w:val="en-GB"/>
               </w:rPr>
-              <w:t>&lt;br&gt;</w:t>
+              <w:t>&lt;</w:t>
+            </w:r>
+            <w:proofErr w:type="spellStart"/>
+            <w:r>
+              <w:rPr>
+                <w:lang w:val="en-GB"/>
+              </w:rPr>
+              <w:t>br</w:t>
+            </w:r>
+            <w:proofErr w:type="spellEnd"/>
+            <w:r>
+              <w:rPr>
+                <w:lang w:val="en-GB"/>
+              </w:rPr>
+              <w:t>&gt;</w:t>
             </w:r>
             <w:r>
               <w:rPr>
@@ -2422,7 +2885,21 @@
               <w:rPr>
                 <w:lang w:val="en-GB"/>
               </w:rPr>
-              <w:t>&lt;br&gt;</w:t>
+              <w:t>&lt;</w:t>
+            </w:r>
+            <w:proofErr w:type="spellStart"/>
+            <w:r>
+              <w:rPr>
+                <w:lang w:val="en-GB"/>
+              </w:rPr>
+              <w:t>br</w:t>
+            </w:r>
+            <w:proofErr w:type="spellEnd"/>
+            <w:r>
+              <w:rPr>
+                <w:lang w:val="en-GB"/>
+              </w:rPr>
+              <w:t>&gt;</w:t>
             </w:r>
             <w:r>
               <w:rPr>
@@ -2434,7 +2911,21 @@
               <w:rPr>
                 <w:lang w:val="en-GB"/>
               </w:rPr>
-              <w:t>&lt;br&gt;</w:t>
+              <w:t>&lt;</w:t>
+            </w:r>
+            <w:proofErr w:type="spellStart"/>
+            <w:r>
+              <w:rPr>
+                <w:lang w:val="en-GB"/>
+              </w:rPr>
+              <w:t>br</w:t>
+            </w:r>
+            <w:proofErr w:type="spellEnd"/>
+            <w:r>
+              <w:rPr>
+                <w:lang w:val="en-GB"/>
+              </w:rPr>
+              <w:t>&gt;</w:t>
             </w:r>
             <w:r>
               <w:rPr>
@@ -2496,7 +2987,21 @@
               <w:rPr>
                 <w:lang w:val="en-GB"/>
               </w:rPr>
-              <w:t>&lt;br&gt;</w:t>
+              <w:t>&lt;</w:t>
+            </w:r>
+            <w:proofErr w:type="spellStart"/>
+            <w:r>
+              <w:rPr>
+                <w:lang w:val="en-GB"/>
+              </w:rPr>
+              <w:t>br</w:t>
+            </w:r>
+            <w:proofErr w:type="spellEnd"/>
+            <w:r>
+              <w:rPr>
+                <w:lang w:val="en-GB"/>
+              </w:rPr>
+              <w:t>&gt;</w:t>
             </w:r>
             <w:r>
               <w:rPr>
@@ -2536,7 +3041,21 @@
               <w:rPr>
                 <w:lang w:val="en-GB"/>
               </w:rPr>
-              <w:t>&lt;br&gt;</w:t>
+              <w:t>&lt;</w:t>
+            </w:r>
+            <w:proofErr w:type="spellStart"/>
+            <w:r>
+              <w:rPr>
+                <w:lang w:val="en-GB"/>
+              </w:rPr>
+              <w:t>br</w:t>
+            </w:r>
+            <w:proofErr w:type="spellEnd"/>
+            <w:r>
+              <w:rPr>
+                <w:lang w:val="en-GB"/>
+              </w:rPr>
+              <w:t>&gt;</w:t>
             </w:r>
             <w:r>
               <w:rPr>
@@ -2554,7 +3073,21 @@
               <w:rPr>
                 <w:lang w:val="en-GB"/>
               </w:rPr>
-              <w:t>&lt;br&gt;</w:t>
+              <w:t>&lt;</w:t>
+            </w:r>
+            <w:proofErr w:type="spellStart"/>
+            <w:r>
+              <w:rPr>
+                <w:lang w:val="en-GB"/>
+              </w:rPr>
+              <w:t>br</w:t>
+            </w:r>
+            <w:proofErr w:type="spellEnd"/>
+            <w:r>
+              <w:rPr>
+                <w:lang w:val="en-GB"/>
+              </w:rPr>
+              <w:t>&gt;</w:t>
             </w:r>
             <w:r>
               <w:rPr>
@@ -2614,7 +3147,21 @@
               <w:rPr>
                 <w:lang w:val="en-GB"/>
               </w:rPr>
-              <w:t>&lt;br&gt;</w:t>
+              <w:t>&lt;</w:t>
+            </w:r>
+            <w:proofErr w:type="spellStart"/>
+            <w:r>
+              <w:rPr>
+                <w:lang w:val="en-GB"/>
+              </w:rPr>
+              <w:t>br</w:t>
+            </w:r>
+            <w:proofErr w:type="spellEnd"/>
+            <w:r>
+              <w:rPr>
+                <w:lang w:val="en-GB"/>
+              </w:rPr>
+              <w:t>&gt;</w:t>
             </w:r>
             <w:r>
               <w:rPr>
@@ -2644,7 +3191,21 @@
               <w:rPr>
                 <w:lang w:val="en-GB"/>
               </w:rPr>
-              <w:t>&lt;br&gt;</w:t>
+              <w:t>&lt;</w:t>
+            </w:r>
+            <w:proofErr w:type="spellStart"/>
+            <w:r>
+              <w:rPr>
+                <w:lang w:val="en-GB"/>
+              </w:rPr>
+              <w:t>br</w:t>
+            </w:r>
+            <w:proofErr w:type="spellEnd"/>
+            <w:r>
+              <w:rPr>
+                <w:lang w:val="en-GB"/>
+              </w:rPr>
+              <w:t>&gt;</w:t>
             </w:r>
             <w:r>
               <w:rPr>
@@ -2656,7 +3217,21 @@
               <w:rPr>
                 <w:lang w:val="en-GB"/>
               </w:rPr>
-              <w:t>&lt;br&gt;</w:t>
+              <w:t>&lt;</w:t>
+            </w:r>
+            <w:proofErr w:type="spellStart"/>
+            <w:r>
+              <w:rPr>
+                <w:lang w:val="en-GB"/>
+              </w:rPr>
+              <w:t>br</w:t>
+            </w:r>
+            <w:proofErr w:type="spellEnd"/>
+            <w:r>
+              <w:rPr>
+                <w:lang w:val="en-GB"/>
+              </w:rPr>
+              <w:t>&gt;</w:t>
             </w:r>
             <w:r>
               <w:rPr>
@@ -2748,7 +3323,21 @@
               <w:rPr>
                 <w:lang w:val="en-GB"/>
               </w:rPr>
-              <w:t>&lt;br&gt;</w:t>
+              <w:t>&lt;</w:t>
+            </w:r>
+            <w:proofErr w:type="spellStart"/>
+            <w:r>
+              <w:rPr>
+                <w:lang w:val="en-GB"/>
+              </w:rPr>
+              <w:t>br</w:t>
+            </w:r>
+            <w:proofErr w:type="spellEnd"/>
+            <w:r>
+              <w:rPr>
+                <w:lang w:val="en-GB"/>
+              </w:rPr>
+              <w:t>&gt;</w:t>
             </w:r>
             <w:r>
               <w:rPr>
@@ -2760,7 +3349,21 @@
               <w:rPr>
                 <w:lang w:val="en-GB"/>
               </w:rPr>
-              <w:t>&lt;br&gt;</w:t>
+              <w:t>&lt;</w:t>
+            </w:r>
+            <w:proofErr w:type="spellStart"/>
+            <w:r>
+              <w:rPr>
+                <w:lang w:val="en-GB"/>
+              </w:rPr>
+              <w:t>br</w:t>
+            </w:r>
+            <w:proofErr w:type="spellEnd"/>
+            <w:r>
+              <w:rPr>
+                <w:lang w:val="en-GB"/>
+              </w:rPr>
+              <w:t>&gt;</w:t>
             </w:r>
             <w:r>
               <w:rPr>
@@ -3124,7 +3727,21 @@
               <w:rPr>
                 <w:lang w:val="en-GB"/>
               </w:rPr>
-              <w:t>&lt;br&gt;</w:t>
+              <w:t>&lt;</w:t>
+            </w:r>
+            <w:proofErr w:type="spellStart"/>
+            <w:r>
+              <w:rPr>
+                <w:lang w:val="en-GB"/>
+              </w:rPr>
+              <w:t>br</w:t>
+            </w:r>
+            <w:proofErr w:type="spellEnd"/>
+            <w:r>
+              <w:rPr>
+                <w:lang w:val="en-GB"/>
+              </w:rPr>
+              <w:t>&gt;</w:t>
             </w:r>
             <w:r>
               <w:rPr>
@@ -3178,7 +3795,21 @@
               <w:rPr>
                 <w:lang w:val="en-GB"/>
               </w:rPr>
-              <w:t>&lt;br&gt;</w:t>
+              <w:t>&lt;</w:t>
+            </w:r>
+            <w:proofErr w:type="spellStart"/>
+            <w:r>
+              <w:rPr>
+                <w:lang w:val="en-GB"/>
+              </w:rPr>
+              <w:t>br</w:t>
+            </w:r>
+            <w:proofErr w:type="spellEnd"/>
+            <w:r>
+              <w:rPr>
+                <w:lang w:val="en-GB"/>
+              </w:rPr>
+              <w:t>&gt;</w:t>
             </w:r>
             <w:r>
               <w:rPr>
@@ -3190,7 +3821,21 @@
               <w:rPr>
                 <w:lang w:val="en-GB"/>
               </w:rPr>
-              <w:t>&lt;br&gt;</w:t>
+              <w:t>&lt;</w:t>
+            </w:r>
+            <w:proofErr w:type="spellStart"/>
+            <w:r>
+              <w:rPr>
+                <w:lang w:val="en-GB"/>
+              </w:rPr>
+              <w:t>br</w:t>
+            </w:r>
+            <w:proofErr w:type="spellEnd"/>
+            <w:r>
+              <w:rPr>
+                <w:lang w:val="en-GB"/>
+              </w:rPr>
+              <w:t>&gt;</w:t>
             </w:r>
             <w:r>
               <w:rPr>
@@ -3256,7 +3901,21 @@
               <w:rPr>
                 <w:lang w:val="en-GB"/>
               </w:rPr>
-              <w:t>&lt;br&gt;</w:t>
+              <w:t>&lt;</w:t>
+            </w:r>
+            <w:proofErr w:type="spellStart"/>
+            <w:r>
+              <w:rPr>
+                <w:lang w:val="en-GB"/>
+              </w:rPr>
+              <w:t>br</w:t>
+            </w:r>
+            <w:proofErr w:type="spellEnd"/>
+            <w:r>
+              <w:rPr>
+                <w:lang w:val="en-GB"/>
+              </w:rPr>
+              <w:t>&gt;</w:t>
             </w:r>
             <w:r>
               <w:rPr>
@@ -3268,7 +3927,21 @@
               <w:rPr>
                 <w:lang w:val="en-GB"/>
               </w:rPr>
-              <w:t>&lt;br&gt;</w:t>
+              <w:t>&lt;</w:t>
+            </w:r>
+            <w:proofErr w:type="spellStart"/>
+            <w:r>
+              <w:rPr>
+                <w:lang w:val="en-GB"/>
+              </w:rPr>
+              <w:t>br</w:t>
+            </w:r>
+            <w:proofErr w:type="spellEnd"/>
+            <w:r>
+              <w:rPr>
+                <w:lang w:val="en-GB"/>
+              </w:rPr>
+              <w:t>&gt;</w:t>
             </w:r>
             <w:r>
               <w:rPr>
@@ -3280,7 +3953,21 @@
               <w:rPr>
                 <w:lang w:val="en-GB"/>
               </w:rPr>
-              <w:t>&lt;br&gt;</w:t>
+              <w:t>&lt;</w:t>
+            </w:r>
+            <w:proofErr w:type="spellStart"/>
+            <w:r>
+              <w:rPr>
+                <w:lang w:val="en-GB"/>
+              </w:rPr>
+              <w:t>br</w:t>
+            </w:r>
+            <w:proofErr w:type="spellEnd"/>
+            <w:r>
+              <w:rPr>
+                <w:lang w:val="en-GB"/>
+              </w:rPr>
+              <w:t>&gt;</w:t>
             </w:r>
             <w:r>
               <w:rPr>
@@ -3330,7 +4017,21 @@
               <w:rPr>
                 <w:lang w:val="en-GB"/>
               </w:rPr>
-              <w:t>&lt;br&gt;</w:t>
+              <w:t>&lt;</w:t>
+            </w:r>
+            <w:proofErr w:type="spellStart"/>
+            <w:r>
+              <w:rPr>
+                <w:lang w:val="en-GB"/>
+              </w:rPr>
+              <w:t>br</w:t>
+            </w:r>
+            <w:proofErr w:type="spellEnd"/>
+            <w:r>
+              <w:rPr>
+                <w:lang w:val="en-GB"/>
+              </w:rPr>
+              <w:t>&gt;</w:t>
             </w:r>
             <w:r>
               <w:rPr>
@@ -3390,7 +4091,21 @@
               <w:rPr>
                 <w:lang w:val="en-GB"/>
               </w:rPr>
-              <w:t>&lt;br&gt;</w:t>
+              <w:t>&lt;</w:t>
+            </w:r>
+            <w:proofErr w:type="spellStart"/>
+            <w:r>
+              <w:rPr>
+                <w:lang w:val="en-GB"/>
+              </w:rPr>
+              <w:t>br</w:t>
+            </w:r>
+            <w:proofErr w:type="spellEnd"/>
+            <w:r>
+              <w:rPr>
+                <w:lang w:val="en-GB"/>
+              </w:rPr>
+              <w:t>&gt;</w:t>
             </w:r>
             <w:r>
               <w:rPr>
@@ -3402,7 +4117,21 @@
               <w:rPr>
                 <w:lang w:val="en-GB"/>
               </w:rPr>
-              <w:t>&lt;br&gt;</w:t>
+              <w:t>&lt;</w:t>
+            </w:r>
+            <w:proofErr w:type="spellStart"/>
+            <w:r>
+              <w:rPr>
+                <w:lang w:val="en-GB"/>
+              </w:rPr>
+              <w:t>br</w:t>
+            </w:r>
+            <w:proofErr w:type="spellEnd"/>
+            <w:r>
+              <w:rPr>
+                <w:lang w:val="en-GB"/>
+              </w:rPr>
+              <w:t>&gt;</w:t>
             </w:r>
             <w:r>
               <w:rPr>
@@ -3450,7 +4179,21 @@
               <w:rPr>
                 <w:lang w:val="en-GB"/>
               </w:rPr>
-              <w:t>&lt;br&gt;</w:t>
+              <w:t>&lt;</w:t>
+            </w:r>
+            <w:proofErr w:type="spellStart"/>
+            <w:r>
+              <w:rPr>
+                <w:lang w:val="en-GB"/>
+              </w:rPr>
+              <w:t>br</w:t>
+            </w:r>
+            <w:proofErr w:type="spellEnd"/>
+            <w:r>
+              <w:rPr>
+                <w:lang w:val="en-GB"/>
+              </w:rPr>
+              <w:t>&gt;</w:t>
             </w:r>
             <w:r>
               <w:rPr>
@@ -3462,7 +4205,21 @@
               <w:rPr>
                 <w:lang w:val="en-GB"/>
               </w:rPr>
-              <w:t>&lt;br&gt;</w:t>
+              <w:t>&lt;</w:t>
+            </w:r>
+            <w:proofErr w:type="spellStart"/>
+            <w:r>
+              <w:rPr>
+                <w:lang w:val="en-GB"/>
+              </w:rPr>
+              <w:t>br</w:t>
+            </w:r>
+            <w:proofErr w:type="spellEnd"/>
+            <w:r>
+              <w:rPr>
+                <w:lang w:val="en-GB"/>
+              </w:rPr>
+              <w:t>&gt;</w:t>
             </w:r>
             <w:r>
               <w:rPr>
@@ -3512,7 +4269,21 @@
               <w:rPr>
                 <w:lang w:val="en-GB"/>
               </w:rPr>
-              <w:t>&lt;br&gt;</w:t>
+              <w:t>&lt;</w:t>
+            </w:r>
+            <w:proofErr w:type="spellStart"/>
+            <w:r>
+              <w:rPr>
+                <w:lang w:val="en-GB"/>
+              </w:rPr>
+              <w:t>br</w:t>
+            </w:r>
+            <w:proofErr w:type="spellEnd"/>
+            <w:r>
+              <w:rPr>
+                <w:lang w:val="en-GB"/>
+              </w:rPr>
+              <w:t>&gt;</w:t>
             </w:r>
             <w:r>
               <w:rPr>
@@ -3560,7 +4331,21 @@
               <w:rPr>
                 <w:lang w:val="en-GB"/>
               </w:rPr>
-              <w:t>&lt;br&gt;</w:t>
+              <w:t>&lt;</w:t>
+            </w:r>
+            <w:proofErr w:type="spellStart"/>
+            <w:r>
+              <w:rPr>
+                <w:lang w:val="en-GB"/>
+              </w:rPr>
+              <w:t>br</w:t>
+            </w:r>
+            <w:proofErr w:type="spellEnd"/>
+            <w:r>
+              <w:rPr>
+                <w:lang w:val="en-GB"/>
+              </w:rPr>
+              <w:t>&gt;</w:t>
             </w:r>
             <w:r>
               <w:rPr>
@@ -3578,7 +4363,21 @@
               <w:rPr>
                 <w:lang w:val="de-AT"/>
               </w:rPr>
-              <w:t>&lt;br&gt;</w:t>
+              <w:t>&lt;</w:t>
+            </w:r>
+            <w:proofErr w:type="spellStart"/>
+            <w:r>
+              <w:rPr>
+                <w:lang w:val="de-AT"/>
+              </w:rPr>
+              <w:t>br</w:t>
+            </w:r>
+            <w:proofErr w:type="spellEnd"/>
+            <w:r>
+              <w:rPr>
+                <w:lang w:val="de-AT"/>
+              </w:rPr>
+              <w:t>&gt;</w:t>
             </w:r>
             <w:r>
               <w:rPr>
@@ -3656,7 +4455,21 @@
               <w:rPr>
                 <w:lang w:val="en-GB"/>
               </w:rPr>
-              <w:t>&lt;br&gt;</w:t>
+              <w:t>&lt;</w:t>
+            </w:r>
+            <w:proofErr w:type="spellStart"/>
+            <w:r>
+              <w:rPr>
+                <w:lang w:val="en-GB"/>
+              </w:rPr>
+              <w:t>br</w:t>
+            </w:r>
+            <w:proofErr w:type="spellEnd"/>
+            <w:r>
+              <w:rPr>
+                <w:lang w:val="en-GB"/>
+              </w:rPr>
+              <w:t>&gt;</w:t>
             </w:r>
             <w:r>
               <w:rPr>
@@ -3686,7 +4499,21 @@
               <w:rPr>
                 <w:lang w:val="en-GB"/>
               </w:rPr>
-              <w:t>&lt;br&gt;</w:t>
+              <w:t>&lt;</w:t>
+            </w:r>
+            <w:proofErr w:type="spellStart"/>
+            <w:r>
+              <w:rPr>
+                <w:lang w:val="en-GB"/>
+              </w:rPr>
+              <w:t>br</w:t>
+            </w:r>
+            <w:proofErr w:type="spellEnd"/>
+            <w:r>
+              <w:rPr>
+                <w:lang w:val="en-GB"/>
+              </w:rPr>
+              <w:t>&gt;</w:t>
             </w:r>
             <w:r>
               <w:rPr>
@@ -3698,7 +4525,21 @@
               <w:rPr>
                 <w:lang w:val="en-GB"/>
               </w:rPr>
-              <w:t>&lt;br&gt;</w:t>
+              <w:t>&lt;</w:t>
+            </w:r>
+            <w:proofErr w:type="spellStart"/>
+            <w:r>
+              <w:rPr>
+                <w:lang w:val="en-GB"/>
+              </w:rPr>
+              <w:t>br</w:t>
+            </w:r>
+            <w:proofErr w:type="spellEnd"/>
+            <w:r>
+              <w:rPr>
+                <w:lang w:val="en-GB"/>
+              </w:rPr>
+              <w:t>&gt;</w:t>
             </w:r>
             <w:r>
               <w:rPr>
@@ -3996,7 +4837,15 @@
               <w:t>f(x) = x</w:t>
             </w:r>
             <w:r>
-              <w:t>&lt;sup&gt;</w:t>
+              <w:t>&lt;</w:t>
+            </w:r>
+            <w:proofErr w:type="spellStart"/>
+            <w:r>
+              <w:t>sup</w:t>
+            </w:r>
+            <w:proofErr w:type="spellEnd"/>
+            <w:r>
+              <w:t>&gt;</w:t>
             </w:r>
             <w:r>
               <w:t>2+7</w:t>
@@ -4200,7 +5049,21 @@
               <w:rPr>
                 <w:lang w:val="en-GB"/>
               </w:rPr>
-              <w:t>&lt;br&gt;</w:t>
+              <w:t>&lt;</w:t>
+            </w:r>
+            <w:proofErr w:type="spellStart"/>
+            <w:r>
+              <w:rPr>
+                <w:lang w:val="en-GB"/>
+              </w:rPr>
+              <w:t>br</w:t>
+            </w:r>
+            <w:proofErr w:type="spellEnd"/>
+            <w:r>
+              <w:rPr>
+                <w:lang w:val="en-GB"/>
+              </w:rPr>
+              <w:t>&gt;</w:t>
             </w:r>
             <w:r>
               <w:rPr>
@@ -4254,7 +5117,21 @@
               <w:rPr>
                 <w:lang w:val="en-GB"/>
               </w:rPr>
-              <w:t>&lt;br&gt;</w:t>
+              <w:t>&lt;</w:t>
+            </w:r>
+            <w:proofErr w:type="spellStart"/>
+            <w:r>
+              <w:rPr>
+                <w:lang w:val="en-GB"/>
+              </w:rPr>
+              <w:t>br</w:t>
+            </w:r>
+            <w:proofErr w:type="spellEnd"/>
+            <w:r>
+              <w:rPr>
+                <w:lang w:val="en-GB"/>
+              </w:rPr>
+              <w:t>&gt;</w:t>
             </w:r>
             <w:r>
               <w:rPr>
@@ -4266,7 +5143,21 @@
               <w:rPr>
                 <w:lang w:val="en-GB"/>
               </w:rPr>
-              <w:t>&lt;br&gt;</w:t>
+              <w:t>&lt;</w:t>
+            </w:r>
+            <w:proofErr w:type="spellStart"/>
+            <w:r>
+              <w:rPr>
+                <w:lang w:val="en-GB"/>
+              </w:rPr>
+              <w:t>br</w:t>
+            </w:r>
+            <w:proofErr w:type="spellEnd"/>
+            <w:r>
+              <w:rPr>
+                <w:lang w:val="en-GB"/>
+              </w:rPr>
+              <w:t>&gt;</w:t>
             </w:r>
             <w:r>
               <w:rPr>
@@ -4320,7 +5211,21 @@
               <w:rPr>
                 <w:lang w:val="en-GB"/>
               </w:rPr>
-              <w:t>&lt;br&gt;</w:t>
+              <w:t>&lt;</w:t>
+            </w:r>
+            <w:proofErr w:type="spellStart"/>
+            <w:r>
+              <w:rPr>
+                <w:lang w:val="en-GB"/>
+              </w:rPr>
+              <w:t>br</w:t>
+            </w:r>
+            <w:proofErr w:type="spellEnd"/>
+            <w:r>
+              <w:rPr>
+                <w:lang w:val="en-GB"/>
+              </w:rPr>
+              <w:t>&gt;</w:t>
             </w:r>
             <w:r>
               <w:rPr>
@@ -4332,7 +5237,21 @@
               <w:rPr>
                 <w:lang w:val="en-GB"/>
               </w:rPr>
-              <w:t>&lt;br&gt;</w:t>
+              <w:t>&lt;</w:t>
+            </w:r>
+            <w:proofErr w:type="spellStart"/>
+            <w:r>
+              <w:rPr>
+                <w:lang w:val="en-GB"/>
+              </w:rPr>
+              <w:t>br</w:t>
+            </w:r>
+            <w:proofErr w:type="spellEnd"/>
+            <w:r>
+              <w:rPr>
+                <w:lang w:val="en-GB"/>
+              </w:rPr>
+              <w:t>&gt;</w:t>
             </w:r>
             <w:r>
               <w:rPr>
@@ -4382,7 +5301,21 @@
               <w:rPr>
                 <w:lang w:val="en-GB"/>
               </w:rPr>
-              <w:t>&lt;br&gt;</w:t>
+              <w:t>&lt;</w:t>
+            </w:r>
+            <w:proofErr w:type="spellStart"/>
+            <w:r>
+              <w:rPr>
+                <w:lang w:val="en-GB"/>
+              </w:rPr>
+              <w:t>br</w:t>
+            </w:r>
+            <w:proofErr w:type="spellEnd"/>
+            <w:r>
+              <w:rPr>
+                <w:lang w:val="en-GB"/>
+              </w:rPr>
+              <w:t>&gt;</w:t>
             </w:r>
             <w:r>
               <w:rPr>
@@ -4436,7 +5369,21 @@
               <w:rPr>
                 <w:lang w:val="en-GB"/>
               </w:rPr>
-              <w:t>&lt;br&gt;</w:t>
+              <w:t>&lt;</w:t>
+            </w:r>
+            <w:proofErr w:type="spellStart"/>
+            <w:r>
+              <w:rPr>
+                <w:lang w:val="en-GB"/>
+              </w:rPr>
+              <w:t>br</w:t>
+            </w:r>
+            <w:proofErr w:type="spellEnd"/>
+            <w:r>
+              <w:rPr>
+                <w:lang w:val="en-GB"/>
+              </w:rPr>
+              <w:t>&gt;</w:t>
             </w:r>
             <w:r>
               <w:rPr>
@@ -4448,7 +5395,21 @@
               <w:rPr>
                 <w:lang w:val="en-GB"/>
               </w:rPr>
-              <w:t>&lt;br&gt;</w:t>
+              <w:t>&lt;</w:t>
+            </w:r>
+            <w:proofErr w:type="spellStart"/>
+            <w:r>
+              <w:rPr>
+                <w:lang w:val="en-GB"/>
+              </w:rPr>
+              <w:t>br</w:t>
+            </w:r>
+            <w:proofErr w:type="spellEnd"/>
+            <w:r>
+              <w:rPr>
+                <w:lang w:val="en-GB"/>
+              </w:rPr>
+              <w:t>&gt;</w:t>
             </w:r>
             <w:r>
               <w:rPr>
@@ -4508,7 +5469,21 @@
               <w:rPr>
                 <w:lang w:val="en-GB"/>
               </w:rPr>
-              <w:t>&lt;br&gt;</w:t>
+              <w:t>&lt;</w:t>
+            </w:r>
+            <w:proofErr w:type="spellStart"/>
+            <w:r>
+              <w:rPr>
+                <w:lang w:val="en-GB"/>
+              </w:rPr>
+              <w:t>br</w:t>
+            </w:r>
+            <w:proofErr w:type="spellEnd"/>
+            <w:r>
+              <w:rPr>
+                <w:lang w:val="en-GB"/>
+              </w:rPr>
+              <w:t>&gt;</w:t>
             </w:r>
             <w:r>
               <w:rPr>
@@ -4520,7 +5495,21 @@
               <w:rPr>
                 <w:lang w:val="en-GB"/>
               </w:rPr>
-              <w:t>&lt;br&gt;</w:t>
+              <w:t>&lt;</w:t>
+            </w:r>
+            <w:proofErr w:type="spellStart"/>
+            <w:r>
+              <w:rPr>
+                <w:lang w:val="en-GB"/>
+              </w:rPr>
+              <w:t>br</w:t>
+            </w:r>
+            <w:proofErr w:type="spellEnd"/>
+            <w:r>
+              <w:rPr>
+                <w:lang w:val="en-GB"/>
+              </w:rPr>
+              <w:t>&gt;</w:t>
             </w:r>
             <w:r>
               <w:rPr>
@@ -4582,7 +5571,21 @@
               <w:rPr>
                 <w:lang w:val="en-GB"/>
               </w:rPr>
-              <w:t>&lt;br&gt;</w:t>
+              <w:t>&lt;</w:t>
+            </w:r>
+            <w:proofErr w:type="spellStart"/>
+            <w:r>
+              <w:rPr>
+                <w:lang w:val="en-GB"/>
+              </w:rPr>
+              <w:t>br</w:t>
+            </w:r>
+            <w:proofErr w:type="spellEnd"/>
+            <w:r>
+              <w:rPr>
+                <w:lang w:val="en-GB"/>
+              </w:rPr>
+              <w:t>&gt;</w:t>
             </w:r>
             <w:r>
               <w:rPr>
@@ -4686,7 +5689,21 @@
               <w:rPr>
                 <w:lang w:val="en-GB"/>
               </w:rPr>
-              <w:t>&lt;br&gt;</w:t>
+              <w:t>&lt;</w:t>
+            </w:r>
+            <w:proofErr w:type="spellStart"/>
+            <w:r>
+              <w:rPr>
+                <w:lang w:val="en-GB"/>
+              </w:rPr>
+              <w:t>br</w:t>
+            </w:r>
+            <w:proofErr w:type="spellEnd"/>
+            <w:r>
+              <w:rPr>
+                <w:lang w:val="en-GB"/>
+              </w:rPr>
+              <w:t>&gt;</w:t>
             </w:r>
             <w:r>
               <w:rPr>
@@ -5176,7 +6193,21 @@
               <w:rPr>
                 <w:lang w:val="en-GB"/>
               </w:rPr>
-              <w:t>&lt;br&gt;</w:t>
+              <w:t>&lt;</w:t>
+            </w:r>
+            <w:proofErr w:type="spellStart"/>
+            <w:r>
+              <w:rPr>
+                <w:lang w:val="en-GB"/>
+              </w:rPr>
+              <w:t>br</w:t>
+            </w:r>
+            <w:proofErr w:type="spellEnd"/>
+            <w:r>
+              <w:rPr>
+                <w:lang w:val="en-GB"/>
+              </w:rPr>
+              <w:t>&gt;</w:t>
             </w:r>
             <w:r>
               <w:rPr>
@@ -5248,7 +6279,21 @@
               <w:rPr>
                 <w:lang w:val="en-GB"/>
               </w:rPr>
-              <w:t>&lt;br&gt;</w:t>
+              <w:t>&lt;</w:t>
+            </w:r>
+            <w:proofErr w:type="spellStart"/>
+            <w:r>
+              <w:rPr>
+                <w:lang w:val="en-GB"/>
+              </w:rPr>
+              <w:t>br</w:t>
+            </w:r>
+            <w:proofErr w:type="spellEnd"/>
+            <w:r>
+              <w:rPr>
+                <w:lang w:val="en-GB"/>
+              </w:rPr>
+              <w:t>&gt;</w:t>
             </w:r>
             <w:r>
               <w:rPr>
@@ -5260,7 +6305,21 @@
               <w:rPr>
                 <w:lang w:val="en-GB"/>
               </w:rPr>
-              <w:t>&lt;br&gt;</w:t>
+              <w:t>&lt;</w:t>
+            </w:r>
+            <w:proofErr w:type="spellStart"/>
+            <w:r>
+              <w:rPr>
+                <w:lang w:val="en-GB"/>
+              </w:rPr>
+              <w:t>br</w:t>
+            </w:r>
+            <w:proofErr w:type="spellEnd"/>
+            <w:r>
+              <w:rPr>
+                <w:lang w:val="en-GB"/>
+              </w:rPr>
+              <w:t>&gt;</w:t>
             </w:r>
             <w:r>
               <w:rPr>
@@ -5338,7 +6397,21 @@
               <w:rPr>
                 <w:lang w:val="en-GB"/>
               </w:rPr>
-              <w:t>&lt;br&gt;</w:t>
+              <w:t>&lt;</w:t>
+            </w:r>
+            <w:proofErr w:type="spellStart"/>
+            <w:r>
+              <w:rPr>
+                <w:lang w:val="en-GB"/>
+              </w:rPr>
+              <w:t>br</w:t>
+            </w:r>
+            <w:proofErr w:type="spellEnd"/>
+            <w:r>
+              <w:rPr>
+                <w:lang w:val="en-GB"/>
+              </w:rPr>
+              <w:t>&gt;</w:t>
             </w:r>
             <w:r>
               <w:rPr>
@@ -5362,7 +6435,21 @@
               <w:rPr>
                 <w:lang w:val="en-GB"/>
               </w:rPr>
-              <w:t>&lt;br&gt;</w:t>
+              <w:t>&lt;</w:t>
+            </w:r>
+            <w:proofErr w:type="spellStart"/>
+            <w:r>
+              <w:rPr>
+                <w:lang w:val="en-GB"/>
+              </w:rPr>
+              <w:t>br</w:t>
+            </w:r>
+            <w:proofErr w:type="spellEnd"/>
+            <w:r>
+              <w:rPr>
+                <w:lang w:val="en-GB"/>
+              </w:rPr>
+              <w:t>&gt;</w:t>
             </w:r>
             <w:r>
               <w:rPr>
@@ -5424,7 +6511,21 @@
               <w:rPr>
                 <w:lang w:val="en-GB"/>
               </w:rPr>
-              <w:t>&lt;br&gt;</w:t>
+              <w:t>&lt;</w:t>
+            </w:r>
+            <w:proofErr w:type="spellStart"/>
+            <w:r>
+              <w:rPr>
+                <w:lang w:val="en-GB"/>
+              </w:rPr>
+              <w:t>br</w:t>
+            </w:r>
+            <w:proofErr w:type="spellEnd"/>
+            <w:r>
+              <w:rPr>
+                <w:lang w:val="en-GB"/>
+              </w:rPr>
+              <w:t>&gt;</w:t>
             </w:r>
             <w:r>
               <w:rPr>
@@ -5478,7 +6579,21 @@
               <w:rPr>
                 <w:lang w:val="en-GB"/>
               </w:rPr>
-              <w:t>&lt;br&gt;</w:t>
+              <w:t>&lt;</w:t>
+            </w:r>
+            <w:proofErr w:type="spellStart"/>
+            <w:r>
+              <w:rPr>
+                <w:lang w:val="en-GB"/>
+              </w:rPr>
+              <w:t>br</w:t>
+            </w:r>
+            <w:proofErr w:type="spellEnd"/>
+            <w:r>
+              <w:rPr>
+                <w:lang w:val="en-GB"/>
+              </w:rPr>
+              <w:t>&gt;</w:t>
             </w:r>
             <w:r>
               <w:rPr>
@@ -5589,7 +6704,21 @@
               <w:rPr>
                 <w:lang w:val="en-GB"/>
               </w:rPr>
-              <w:t>&lt;br&gt;</w:t>
+              <w:t>&lt;</w:t>
+            </w:r>
+            <w:proofErr w:type="spellStart"/>
+            <w:r>
+              <w:rPr>
+                <w:lang w:val="en-GB"/>
+              </w:rPr>
+              <w:t>br</w:t>
+            </w:r>
+            <w:proofErr w:type="spellEnd"/>
+            <w:r>
+              <w:rPr>
+                <w:lang w:val="en-GB"/>
+              </w:rPr>
+              <w:t>&gt;</w:t>
             </w:r>
             <w:r>
               <w:rPr>
@@ -5687,7 +6816,21 @@
               <w:rPr>
                 <w:lang w:val="en-GB"/>
               </w:rPr>
-              <w:t>&lt;br&gt;</w:t>
+              <w:t>&lt;</w:t>
+            </w:r>
+            <w:proofErr w:type="spellStart"/>
+            <w:r>
+              <w:rPr>
+                <w:lang w:val="en-GB"/>
+              </w:rPr>
+              <w:t>br</w:t>
+            </w:r>
+            <w:proofErr w:type="spellEnd"/>
+            <w:r>
+              <w:rPr>
+                <w:lang w:val="en-GB"/>
+              </w:rPr>
+              <w:t>&gt;</w:t>
             </w:r>
             <w:r>
               <w:rPr>
@@ -5699,7 +6842,21 @@
               <w:rPr>
                 <w:lang w:val="en-GB"/>
               </w:rPr>
-              <w:t>&lt;br&gt;</w:t>
+              <w:t>&lt;</w:t>
+            </w:r>
+            <w:proofErr w:type="spellStart"/>
+            <w:r>
+              <w:rPr>
+                <w:lang w:val="en-GB"/>
+              </w:rPr>
+              <w:t>br</w:t>
+            </w:r>
+            <w:proofErr w:type="spellEnd"/>
+            <w:r>
+              <w:rPr>
+                <w:lang w:val="en-GB"/>
+              </w:rPr>
+              <w:t>&gt;</w:t>
             </w:r>
             <w:r>
               <w:rPr>
@@ -5899,7 +7056,15 @@
               <w:t>x</w:t>
             </w:r>
             <w:r>
-              <w:t>&lt;sup&gt;</w:t>
+              <w:t>&lt;</w:t>
+            </w:r>
+            <w:proofErr w:type="spellStart"/>
+            <w:r>
+              <w:t>sup</w:t>
+            </w:r>
+            <w:proofErr w:type="spellEnd"/>
+            <w:r>
+              <w:t>&gt;</w:t>
             </w:r>
             <w:r>
               <w:t>3+4*x+5</w:t>
@@ -5932,7 +7097,15 @@
               <w:t>f'(x)=3x</w:t>
             </w:r>
             <w:r>
-              <w:t>&lt;sup&gt;</w:t>
+              <w:t>&lt;</w:t>
+            </w:r>
+            <w:proofErr w:type="spellStart"/>
+            <w:r>
+              <w:t>sup</w:t>
+            </w:r>
+            <w:proofErr w:type="spellEnd"/>
+            <w:r>
+              <w:t>&gt;</w:t>
             </w:r>
             <w:r>
               <w:t>2+4</w:t>
@@ -6061,7 +7234,15 @@
         <w:t>(x)=x</w:t>
       </w:r>
       <w:r>
-        <w:t>&lt;sup&gt;</w:t>
+        <w:t>&lt;</w:t>
+      </w:r>
+      <w:proofErr w:type="spellStart"/>
+      <w:r>
+        <w:t>sup</w:t>
+      </w:r>
+      <w:proofErr w:type="spellEnd"/>
+      <w:r>
+        <w:t>&gt;</w:t>
       </w:r>
       <w:r>
         <w:t>2</w:t>
@@ -6183,7 +7364,21 @@
               <w:rPr>
                 <w:lang w:val="en-GB"/>
               </w:rPr>
-              <w:t>&lt;br&gt;</w:t>
+              <w:t>&lt;</w:t>
+            </w:r>
+            <w:proofErr w:type="spellStart"/>
+            <w:r>
+              <w:rPr>
+                <w:lang w:val="en-GB"/>
+              </w:rPr>
+              <w:t>br</w:t>
+            </w:r>
+            <w:proofErr w:type="spellEnd"/>
+            <w:r>
+              <w:rPr>
+                <w:lang w:val="en-GB"/>
+              </w:rPr>
+              <w:t>&gt;</w:t>
             </w:r>
             <w:r>
               <w:rPr>
@@ -6231,7 +7426,21 @@
               <w:rPr>
                 <w:lang w:val="en-GB"/>
               </w:rPr>
-              <w:t>&lt;br&gt;</w:t>
+              <w:t>&lt;</w:t>
+            </w:r>
+            <w:proofErr w:type="spellStart"/>
+            <w:r>
+              <w:rPr>
+                <w:lang w:val="en-GB"/>
+              </w:rPr>
+              <w:t>br</w:t>
+            </w:r>
+            <w:proofErr w:type="spellEnd"/>
+            <w:r>
+              <w:rPr>
+                <w:lang w:val="en-GB"/>
+              </w:rPr>
+              <w:t>&gt;</w:t>
             </w:r>
             <w:r>
               <w:rPr>
@@ -6291,7 +7500,21 @@
               <w:rPr>
                 <w:lang w:val="en-GB"/>
               </w:rPr>
-              <w:t>&lt;br&gt;</w:t>
+              <w:t>&lt;</w:t>
+            </w:r>
+            <w:proofErr w:type="spellStart"/>
+            <w:r>
+              <w:rPr>
+                <w:lang w:val="en-GB"/>
+              </w:rPr>
+              <w:t>br</w:t>
+            </w:r>
+            <w:proofErr w:type="spellEnd"/>
+            <w:r>
+              <w:rPr>
+                <w:lang w:val="en-GB"/>
+              </w:rPr>
+              <w:t>&gt;</w:t>
             </w:r>
             <w:r>
               <w:rPr>
@@ -6315,7 +7538,21 @@
               <w:rPr>
                 <w:lang w:val="en-GB"/>
               </w:rPr>
-              <w:t>&lt;br&gt;</w:t>
+              <w:t>&lt;</w:t>
+            </w:r>
+            <w:proofErr w:type="spellStart"/>
+            <w:r>
+              <w:rPr>
+                <w:lang w:val="en-GB"/>
+              </w:rPr>
+              <w:t>br</w:t>
+            </w:r>
+            <w:proofErr w:type="spellEnd"/>
+            <w:r>
+              <w:rPr>
+                <w:lang w:val="en-GB"/>
+              </w:rPr>
+              <w:t>&gt;</w:t>
             </w:r>
             <w:r>
               <w:rPr>
@@ -6377,7 +7614,21 @@
               <w:rPr>
                 <w:lang w:val="en-GB"/>
               </w:rPr>
-              <w:t>&lt;br&gt;</w:t>
+              <w:t>&lt;</w:t>
+            </w:r>
+            <w:proofErr w:type="spellStart"/>
+            <w:r>
+              <w:rPr>
+                <w:lang w:val="en-GB"/>
+              </w:rPr>
+              <w:t>br</w:t>
+            </w:r>
+            <w:proofErr w:type="spellEnd"/>
+            <w:r>
+              <w:rPr>
+                <w:lang w:val="en-GB"/>
+              </w:rPr>
+              <w:t>&gt;</w:t>
             </w:r>
             <w:r>
               <w:rPr>
@@ -6443,7 +7694,21 @@
               <w:rPr>
                 <w:lang w:val="en-GB"/>
               </w:rPr>
-              <w:t>&lt;br&gt;</w:t>
+              <w:t>&lt;</w:t>
+            </w:r>
+            <w:proofErr w:type="spellStart"/>
+            <w:r>
+              <w:rPr>
+                <w:lang w:val="en-GB"/>
+              </w:rPr>
+              <w:t>br</w:t>
+            </w:r>
+            <w:proofErr w:type="spellEnd"/>
+            <w:r>
+              <w:rPr>
+                <w:lang w:val="en-GB"/>
+              </w:rPr>
+              <w:t>&gt;</w:t>
             </w:r>
             <w:r>
               <w:rPr>
@@ -6455,7 +7720,21 @@
               <w:rPr>
                 <w:lang w:val="en-GB"/>
               </w:rPr>
-              <w:t>&lt;br&gt;</w:t>
+              <w:t>&lt;</w:t>
+            </w:r>
+            <w:proofErr w:type="spellStart"/>
+            <w:r>
+              <w:rPr>
+                <w:lang w:val="en-GB"/>
+              </w:rPr>
+              <w:t>br</w:t>
+            </w:r>
+            <w:proofErr w:type="spellEnd"/>
+            <w:r>
+              <w:rPr>
+                <w:lang w:val="en-GB"/>
+              </w:rPr>
+              <w:t>&gt;</w:t>
             </w:r>
             <w:r>
               <w:rPr>
@@ -6503,7 +7782,21 @@
               <w:rPr>
                 <w:lang w:val="en-GB"/>
               </w:rPr>
-              <w:t>&lt;br&gt;</w:t>
+              <w:t>&lt;</w:t>
+            </w:r>
+            <w:proofErr w:type="spellStart"/>
+            <w:r>
+              <w:rPr>
+                <w:lang w:val="en-GB"/>
+              </w:rPr>
+              <w:t>br</w:t>
+            </w:r>
+            <w:proofErr w:type="spellEnd"/>
+            <w:r>
+              <w:rPr>
+                <w:lang w:val="en-GB"/>
+              </w:rPr>
+              <w:t>&gt;</w:t>
             </w:r>
             <w:r>
               <w:rPr>
@@ -6515,7 +7808,21 @@
               <w:rPr>
                 <w:lang w:val="en-GB"/>
               </w:rPr>
-              <w:t>&lt;br&gt;</w:t>
+              <w:t>&lt;</w:t>
+            </w:r>
+            <w:proofErr w:type="spellStart"/>
+            <w:r>
+              <w:rPr>
+                <w:lang w:val="en-GB"/>
+              </w:rPr>
+              <w:t>br</w:t>
+            </w:r>
+            <w:proofErr w:type="spellEnd"/>
+            <w:r>
+              <w:rPr>
+                <w:lang w:val="en-GB"/>
+              </w:rPr>
+              <w:t>&gt;</w:t>
             </w:r>
             <w:r>
               <w:rPr>
@@ -6565,7 +7872,21 @@
               <w:rPr>
                 <w:lang w:val="en-GB"/>
               </w:rPr>
-              <w:t>&lt;br&gt;</w:t>
+              <w:t>&lt;</w:t>
+            </w:r>
+            <w:proofErr w:type="spellStart"/>
+            <w:r>
+              <w:rPr>
+                <w:lang w:val="en-GB"/>
+              </w:rPr>
+              <w:t>br</w:t>
+            </w:r>
+            <w:proofErr w:type="spellEnd"/>
+            <w:r>
+              <w:rPr>
+                <w:lang w:val="en-GB"/>
+              </w:rPr>
+              <w:t>&gt;</w:t>
             </w:r>
             <w:r>
               <w:rPr>
@@ -6613,7 +7934,21 @@
               <w:rPr>
                 <w:lang w:val="en-GB"/>
               </w:rPr>
-              <w:t>&lt;br&gt;</w:t>
+              <w:t>&lt;</w:t>
+            </w:r>
+            <w:proofErr w:type="spellStart"/>
+            <w:r>
+              <w:rPr>
+                <w:lang w:val="en-GB"/>
+              </w:rPr>
+              <w:t>br</w:t>
+            </w:r>
+            <w:proofErr w:type="spellEnd"/>
+            <w:r>
+              <w:rPr>
+                <w:lang w:val="en-GB"/>
+              </w:rPr>
+              <w:t>&gt;</w:t>
             </w:r>
             <w:r>
               <w:rPr>
@@ -6625,7 +7960,21 @@
               <w:rPr>
                 <w:lang w:val="en-GB"/>
               </w:rPr>
-              <w:t>&lt;br&gt;</w:t>
+              <w:t>&lt;</w:t>
+            </w:r>
+            <w:proofErr w:type="spellStart"/>
+            <w:r>
+              <w:rPr>
+                <w:lang w:val="en-GB"/>
+              </w:rPr>
+              <w:t>br</w:t>
+            </w:r>
+            <w:proofErr w:type="spellEnd"/>
+            <w:r>
+              <w:rPr>
+                <w:lang w:val="en-GB"/>
+              </w:rPr>
+              <w:t>&gt;</w:t>
             </w:r>
             <w:r>
               <w:rPr>
@@ -7173,7 +8522,21 @@
               <w:rPr>
                 <w:lang w:val="en-GB"/>
               </w:rPr>
-              <w:t>&lt;br&gt;</w:t>
+              <w:t>&lt;</w:t>
+            </w:r>
+            <w:proofErr w:type="spellStart"/>
+            <w:r>
+              <w:rPr>
+                <w:lang w:val="en-GB"/>
+              </w:rPr>
+              <w:t>br</w:t>
+            </w:r>
+            <w:proofErr w:type="spellEnd"/>
+            <w:r>
+              <w:rPr>
+                <w:lang w:val="en-GB"/>
+              </w:rPr>
+              <w:t>&gt;</w:t>
             </w:r>
             <w:r>
               <w:rPr>
@@ -7221,7 +8584,21 @@
               <w:rPr>
                 <w:lang w:val="en-GB"/>
               </w:rPr>
-              <w:t>&lt;br&gt;</w:t>
+              <w:t>&lt;</w:t>
+            </w:r>
+            <w:proofErr w:type="spellStart"/>
+            <w:r>
+              <w:rPr>
+                <w:lang w:val="en-GB"/>
+              </w:rPr>
+              <w:t>br</w:t>
+            </w:r>
+            <w:proofErr w:type="spellEnd"/>
+            <w:r>
+              <w:rPr>
+                <w:lang w:val="en-GB"/>
+              </w:rPr>
+              <w:t>&gt;</w:t>
             </w:r>
             <w:r>
               <w:rPr>
@@ -7233,7 +8610,21 @@
               <w:rPr>
                 <w:lang w:val="en-GB"/>
               </w:rPr>
-              <w:t>&lt;br&gt;</w:t>
+              <w:t>&lt;</w:t>
+            </w:r>
+            <w:proofErr w:type="spellStart"/>
+            <w:r>
+              <w:rPr>
+                <w:lang w:val="en-GB"/>
+              </w:rPr>
+              <w:t>br</w:t>
+            </w:r>
+            <w:proofErr w:type="spellEnd"/>
+            <w:r>
+              <w:rPr>
+                <w:lang w:val="en-GB"/>
+              </w:rPr>
+              <w:t>&gt;</w:t>
             </w:r>
             <w:r>
               <w:rPr>
@@ -7311,7 +8702,21 @@
               <w:rPr>
                 <w:lang w:val="en-GB"/>
               </w:rPr>
-              <w:t>&lt;br&gt;</w:t>
+              <w:t>&lt;</w:t>
+            </w:r>
+            <w:proofErr w:type="spellStart"/>
+            <w:r>
+              <w:rPr>
+                <w:lang w:val="en-GB"/>
+              </w:rPr>
+              <w:t>br</w:t>
+            </w:r>
+            <w:proofErr w:type="spellEnd"/>
+            <w:r>
+              <w:rPr>
+                <w:lang w:val="en-GB"/>
+              </w:rPr>
+              <w:t>&gt;</w:t>
             </w:r>
             <w:r>
               <w:rPr>
@@ -7335,7 +8740,21 @@
               <w:rPr>
                 <w:lang w:val="en-GB"/>
               </w:rPr>
-              <w:t>&lt;br&gt;</w:t>
+              <w:t>&lt;</w:t>
+            </w:r>
+            <w:proofErr w:type="spellStart"/>
+            <w:r>
+              <w:rPr>
+                <w:lang w:val="en-GB"/>
+              </w:rPr>
+              <w:t>br</w:t>
+            </w:r>
+            <w:proofErr w:type="spellEnd"/>
+            <w:r>
+              <w:rPr>
+                <w:lang w:val="en-GB"/>
+              </w:rPr>
+              <w:t>&gt;</w:t>
             </w:r>
             <w:r>
               <w:rPr>
@@ -7421,7 +8840,21 @@
               <w:rPr>
                 <w:lang w:val="en-GB"/>
               </w:rPr>
-              <w:t>&lt;br&gt;</w:t>
+              <w:t>&lt;</w:t>
+            </w:r>
+            <w:proofErr w:type="spellStart"/>
+            <w:r>
+              <w:rPr>
+                <w:lang w:val="en-GB"/>
+              </w:rPr>
+              <w:t>br</w:t>
+            </w:r>
+            <w:proofErr w:type="spellEnd"/>
+            <w:r>
+              <w:rPr>
+                <w:lang w:val="en-GB"/>
+              </w:rPr>
+              <w:t>&gt;</w:t>
             </w:r>
             <w:r>
               <w:rPr>
@@ -7469,7 +8902,21 @@
               <w:rPr>
                 <w:lang w:val="en-GB"/>
               </w:rPr>
-              <w:t>&lt;br&gt;</w:t>
+              <w:t>&lt;</w:t>
+            </w:r>
+            <w:proofErr w:type="spellStart"/>
+            <w:r>
+              <w:rPr>
+                <w:lang w:val="en-GB"/>
+              </w:rPr>
+              <w:t>br</w:t>
+            </w:r>
+            <w:proofErr w:type="spellEnd"/>
+            <w:r>
+              <w:rPr>
+                <w:lang w:val="en-GB"/>
+              </w:rPr>
+              <w:t>&gt;</w:t>
             </w:r>
             <w:r>
               <w:rPr>
@@ -7481,7 +8928,21 @@
               <w:rPr>
                 <w:lang w:val="en-GB"/>
               </w:rPr>
-              <w:t>&lt;br&gt;</w:t>
+              <w:t>&lt;</w:t>
+            </w:r>
+            <w:proofErr w:type="spellStart"/>
+            <w:r>
+              <w:rPr>
+                <w:lang w:val="en-GB"/>
+              </w:rPr>
+              <w:t>br</w:t>
+            </w:r>
+            <w:proofErr w:type="spellEnd"/>
+            <w:r>
+              <w:rPr>
+                <w:lang w:val="en-GB"/>
+              </w:rPr>
+              <w:t>&gt;</w:t>
             </w:r>
             <w:r>
               <w:rPr>
@@ -7541,7 +9002,21 @@
               <w:rPr>
                 <w:lang w:val="en-GB"/>
               </w:rPr>
-              <w:t>&lt;br&gt;</w:t>
+              <w:t>&lt;</w:t>
+            </w:r>
+            <w:proofErr w:type="spellStart"/>
+            <w:r>
+              <w:rPr>
+                <w:lang w:val="en-GB"/>
+              </w:rPr>
+              <w:t>br</w:t>
+            </w:r>
+            <w:proofErr w:type="spellEnd"/>
+            <w:r>
+              <w:rPr>
+                <w:lang w:val="en-GB"/>
+              </w:rPr>
+              <w:t>&gt;</w:t>
             </w:r>
             <w:r>
               <w:rPr>
@@ -7553,7 +9028,21 @@
               <w:rPr>
                 <w:lang w:val="en-GB"/>
               </w:rPr>
-              <w:t>&lt;br&gt;</w:t>
+              <w:t>&lt;</w:t>
+            </w:r>
+            <w:proofErr w:type="spellStart"/>
+            <w:r>
+              <w:rPr>
+                <w:lang w:val="en-GB"/>
+              </w:rPr>
+              <w:t>br</w:t>
+            </w:r>
+            <w:proofErr w:type="spellEnd"/>
+            <w:r>
+              <w:rPr>
+                <w:lang w:val="en-GB"/>
+              </w:rPr>
+              <w:t>&gt;</w:t>
             </w:r>
             <w:r>
               <w:rPr>
@@ -7700,7 +9189,15 @@
               <w:t xml:space="preserve"> x</w:t>
             </w:r>
             <w:r>
-              <w:t>&lt;sup&gt;</w:t>
+              <w:t>&lt;</w:t>
+            </w:r>
+            <w:proofErr w:type="spellStart"/>
+            <w:r>
+              <w:t>sup</w:t>
+            </w:r>
+            <w:proofErr w:type="spellEnd"/>
+            <w:r>
+              <w:t>&gt;</w:t>
             </w:r>
             <w:r>
               <w:t>2</w:t>
@@ -7764,9 +9261,11 @@
             <w:tcW w:w="4531" w:type="dxa"/>
           </w:tcPr>
           <w:p>
+            <w:proofErr w:type="spellStart"/>
             <w:r>
               <w:t>Cosinusfunktion</w:t>
             </w:r>
+            <w:proofErr w:type="spellEnd"/>
           </w:p>
         </w:tc>
         <w:tc>
@@ -7999,7 +9498,21 @@
               <w:rPr>
                 <w:lang w:val="en-GB"/>
               </w:rPr>
-              <w:t>&lt;br&gt;</w:t>
+              <w:t>&lt;</w:t>
+            </w:r>
+            <w:proofErr w:type="spellStart"/>
+            <w:r>
+              <w:rPr>
+                <w:lang w:val="en-GB"/>
+              </w:rPr>
+              <w:t>br</w:t>
+            </w:r>
+            <w:proofErr w:type="spellEnd"/>
+            <w:r>
+              <w:rPr>
+                <w:lang w:val="en-GB"/>
+              </w:rPr>
+              <w:t>&gt;</w:t>
             </w:r>
             <w:r>
               <w:rPr>
@@ -8011,7 +9524,21 @@
               <w:rPr>
                 <w:lang w:val="en-GB"/>
               </w:rPr>
-              <w:t>&lt;br&gt;</w:t>
+              <w:t>&lt;</w:t>
+            </w:r>
+            <w:proofErr w:type="spellStart"/>
+            <w:r>
+              <w:rPr>
+                <w:lang w:val="en-GB"/>
+              </w:rPr>
+              <w:t>br</w:t>
+            </w:r>
+            <w:proofErr w:type="spellEnd"/>
+            <w:r>
+              <w:rPr>
+                <w:lang w:val="en-GB"/>
+              </w:rPr>
+              <w:t>&gt;</w:t>
             </w:r>
             <w:r>
               <w:rPr>
@@ -8059,7 +9586,21 @@
               <w:rPr>
                 <w:lang w:val="en-GB"/>
               </w:rPr>
-              <w:t>&lt;br&gt;</w:t>
+              <w:t>&lt;</w:t>
+            </w:r>
+            <w:proofErr w:type="spellStart"/>
+            <w:r>
+              <w:rPr>
+                <w:lang w:val="en-GB"/>
+              </w:rPr>
+              <w:t>br</w:t>
+            </w:r>
+            <w:proofErr w:type="spellEnd"/>
+            <w:r>
+              <w:rPr>
+                <w:lang w:val="en-GB"/>
+              </w:rPr>
+              <w:t>&gt;</w:t>
             </w:r>
             <w:r>
               <w:rPr>
@@ -8071,7 +9612,21 @@
               <w:rPr>
                 <w:lang w:val="en-GB"/>
               </w:rPr>
-              <w:t>&lt;br&gt;</w:t>
+              <w:t>&lt;</w:t>
+            </w:r>
+            <w:proofErr w:type="spellStart"/>
+            <w:r>
+              <w:rPr>
+                <w:lang w:val="en-GB"/>
+              </w:rPr>
+              <w:t>br</w:t>
+            </w:r>
+            <w:proofErr w:type="spellEnd"/>
+            <w:r>
+              <w:rPr>
+                <w:lang w:val="en-GB"/>
+              </w:rPr>
+              <w:t>&gt;</w:t>
             </w:r>
             <w:r>
               <w:rPr>
@@ -8145,7 +9700,21 @@
               <w:rPr>
                 <w:lang w:val="en-GB"/>
               </w:rPr>
-              <w:t>&lt;br&gt;</w:t>
+              <w:t>&lt;</w:t>
+            </w:r>
+            <w:proofErr w:type="spellStart"/>
+            <w:r>
+              <w:rPr>
+                <w:lang w:val="en-GB"/>
+              </w:rPr>
+              <w:t>br</w:t>
+            </w:r>
+            <w:proofErr w:type="spellEnd"/>
+            <w:r>
+              <w:rPr>
+                <w:lang w:val="en-GB"/>
+              </w:rPr>
+              <w:t>&gt;</w:t>
             </w:r>
             <w:r>
               <w:rPr>
@@ -8157,7 +9726,21 @@
               <w:rPr>
                 <w:lang w:val="en-GB"/>
               </w:rPr>
-              <w:t>&lt;br&gt;</w:t>
+              <w:t>&lt;</w:t>
+            </w:r>
+            <w:proofErr w:type="spellStart"/>
+            <w:r>
+              <w:rPr>
+                <w:lang w:val="en-GB"/>
+              </w:rPr>
+              <w:t>br</w:t>
+            </w:r>
+            <w:proofErr w:type="spellEnd"/>
+            <w:r>
+              <w:rPr>
+                <w:lang w:val="en-GB"/>
+              </w:rPr>
+              <w:t>&gt;</w:t>
             </w:r>
             <w:r>
               <w:rPr>
@@ -8402,7 +9985,15 @@
         </w:numPr>
       </w:pPr>
       <w:r>
-        <w:t>F(x)=exp(x)</w:t>
+        <w:t>F(x)=</w:t>
+      </w:r>
+      <w:proofErr w:type="spellStart"/>
+      <w:r>
+        <w:t>exp</w:t>
+      </w:r>
+      <w:proofErr w:type="spellEnd"/>
+      <w:r>
+        <w:t>(x)</w:t>
       </w:r>
     </w:p>
     <w:tbl>
@@ -8516,28 +10107,73 @@
               <w:t>f(x)=e</w:t>
             </w:r>
             <w:r>
-              <w:t>&lt;sup&gt;</w:t>
+              <w:t>&lt;</w:t>
+            </w:r>
+            <w:proofErr w:type="spellStart"/>
+            <w:r>
+              <w:t>sup</w:t>
+            </w:r>
+            <w:proofErr w:type="spellEnd"/>
+            <w:r>
+              <w:t>&gt;</w:t>
             </w:r>
             <w:r>
               <w:t>x</w:t>
             </w:r>
             <w:r>
-              <w:t>&lt;br&gt;</w:t>
+              <w:t>&lt;</w:t>
+            </w:r>
+            <w:proofErr w:type="spellStart"/>
+            <w:r>
+              <w:t>br</w:t>
+            </w:r>
+            <w:proofErr w:type="spellEnd"/>
+            <w:r>
+              <w:t>&gt;</w:t>
             </w:r>
             <w:r>
               <w:t>f’(x)=e</w:t>
             </w:r>
             <w:r>
-              <w:t>&lt;sup&gt;</w:t>
+              <w:t>&lt;</w:t>
+            </w:r>
+            <w:proofErr w:type="spellStart"/>
+            <w:r>
+              <w:t>sup</w:t>
+            </w:r>
+            <w:proofErr w:type="spellEnd"/>
+            <w:r>
+              <w:t>&gt;</w:t>
             </w:r>
             <w:r>
               <w:t>x</w:t>
             </w:r>
             <w:r>
-              <w:t>&lt;br&gt;</w:t>
-            </w:r>
-            <w:r>
-              <w:t>Grows very fast</w:t>
+              <w:t>&lt;</w:t>
+            </w:r>
+            <w:proofErr w:type="spellStart"/>
+            <w:r>
+              <w:t>br</w:t>
+            </w:r>
+            <w:proofErr w:type="spellEnd"/>
+            <w:r>
+              <w:t>&gt;</w:t>
+            </w:r>
+            <w:proofErr w:type="spellStart"/>
+            <w:r>
+              <w:t>Grows</w:t>
+            </w:r>
+            <w:proofErr w:type="spellEnd"/>
+            <w:r>
+              <w:t xml:space="preserve"> </w:t>
+            </w:r>
+            <w:proofErr w:type="spellStart"/>
+            <w:r>
+              <w:t>very</w:t>
+            </w:r>
+            <w:proofErr w:type="spellEnd"/>
+            <w:r>
+              <w:t xml:space="preserve"> fast</w:t>
             </w:r>
           </w:p>
         </w:tc>
@@ -8560,25 +10196,62 @@
               <w:t>f(x)=e</w:t>
             </w:r>
             <w:r>
-              <w:t>&lt;sup&gt;</w:t>
+              <w:t>&lt;</w:t>
+            </w:r>
+            <w:proofErr w:type="spellStart"/>
+            <w:r>
+              <w:t>sup</w:t>
+            </w:r>
+            <w:proofErr w:type="spellEnd"/>
+            <w:r>
+              <w:t>&gt;</w:t>
             </w:r>
             <w:r>
               <w:t>x</w:t>
             </w:r>
             <w:r>
-              <w:t>&lt;br&gt;</w:t>
-            </w:r>
-            <w:r>
-              <w:t>f‘(x)=xe</w:t>
-            </w:r>
-            <w:r>
-              <w:t>&lt;sup&gt;</w:t>
+              <w:t>&lt;</w:t>
+            </w:r>
+            <w:proofErr w:type="spellStart"/>
+            <w:r>
+              <w:t>br</w:t>
+            </w:r>
+            <w:proofErr w:type="spellEnd"/>
+            <w:r>
+              <w:t>&gt;</w:t>
+            </w:r>
+            <w:r>
+              <w:t>f‘(x)=</w:t>
+            </w:r>
+            <w:proofErr w:type="spellStart"/>
+            <w:r>
+              <w:t>xe</w:t>
+            </w:r>
+            <w:proofErr w:type="spellEnd"/>
+            <w:r>
+              <w:t>&lt;</w:t>
+            </w:r>
+            <w:proofErr w:type="spellStart"/>
+            <w:r>
+              <w:t>sup</w:t>
+            </w:r>
+            <w:proofErr w:type="spellEnd"/>
+            <w:r>
+              <w:t>&gt;</w:t>
             </w:r>
             <w:r>
               <w:t>x</w:t>
             </w:r>
             <w:r>
-              <w:t>&lt;br&gt;</w:t>
+              <w:t>&lt;</w:t>
+            </w:r>
+            <w:proofErr w:type="spellStart"/>
+            <w:r>
+              <w:t>br</w:t>
+            </w:r>
+            <w:proofErr w:type="spellEnd"/>
+            <w:r>
+              <w:t>&gt;</w:t>
             </w:r>
             <w:r>
               <w:t>f(1)=e</w:t>
@@ -8618,22 +10291,62 @@
               <w:t>f(x)=e</w:t>
             </w:r>
             <w:r>
-              <w:t>&lt;sup&gt;</w:t>
+              <w:t>&lt;</w:t>
+            </w:r>
+            <w:proofErr w:type="spellStart"/>
+            <w:r>
+              <w:t>sup</w:t>
+            </w:r>
+            <w:proofErr w:type="spellEnd"/>
+            <w:r>
+              <w:t>&gt;</w:t>
             </w:r>
             <w:r>
               <w:t>x</w:t>
             </w:r>
             <w:r>
-              <w:t>&lt;br&gt;</w:t>
+              <w:t>&lt;</w:t>
+            </w:r>
+            <w:proofErr w:type="spellStart"/>
+            <w:r>
+              <w:t>br</w:t>
+            </w:r>
+            <w:proofErr w:type="spellEnd"/>
+            <w:r>
+              <w:t>&gt;</w:t>
             </w:r>
             <w:r>
               <w:t>f(1)=e</w:t>
             </w:r>
             <w:r>
-              <w:t>&lt;br&gt;</w:t>
-            </w:r>
-            <w:r>
-              <w:t>f(x) is never 0</w:t>
+              <w:t>&lt;</w:t>
+            </w:r>
+            <w:proofErr w:type="spellStart"/>
+            <w:r>
+              <w:t>br</w:t>
+            </w:r>
+            <w:proofErr w:type="spellEnd"/>
+            <w:r>
+              <w:t>&gt;</w:t>
+            </w:r>
+            <w:r>
+              <w:t xml:space="preserve">f(x) </w:t>
+            </w:r>
+            <w:proofErr w:type="spellStart"/>
+            <w:r>
+              <w:t>is</w:t>
+            </w:r>
+            <w:proofErr w:type="spellEnd"/>
+            <w:r>
+              <w:t xml:space="preserve"> </w:t>
+            </w:r>
+            <w:proofErr w:type="spellStart"/>
+            <w:r>
+              <w:t>never</w:t>
+            </w:r>
+            <w:proofErr w:type="spellEnd"/>
+            <w:r>
+              <w:t xml:space="preserve"> 0</w:t>
             </w:r>
           </w:p>
         </w:tc>
@@ -8687,13 +10400,7 @@
               <w:rPr>
                 <w:lang w:val="en-GB"/>
               </w:rPr>
-              <w:t xml:space="preserve">f(x)= </w:t>
-            </w:r>
-            <w:r>
-              <w:rPr>
-                <w:lang w:val="en-GB"/>
-              </w:rPr>
-              <w:t>2x</w:t>
+              <w:t>f(x)= 2x</w:t>
             </w:r>
             <w:r>
               <w:rPr>
@@ -8711,7 +10418,21 @@
               <w:rPr>
                 <w:lang w:val="en-GB"/>
               </w:rPr>
-              <w:t>&lt;br&gt;</w:t>
+              <w:t>&lt;</w:t>
+            </w:r>
+            <w:proofErr w:type="spellStart"/>
+            <w:r>
+              <w:rPr>
+                <w:lang w:val="en-GB"/>
+              </w:rPr>
+              <w:t>br</w:t>
+            </w:r>
+            <w:proofErr w:type="spellEnd"/>
+            <w:r>
+              <w:rPr>
+                <w:lang w:val="en-GB"/>
+              </w:rPr>
+              <w:t>&gt;</w:t>
             </w:r>
             <w:r>
               <w:rPr>
@@ -8735,7 +10456,21 @@
               <w:rPr>
                 <w:lang w:val="en-GB"/>
               </w:rPr>
-              <w:t>&lt;br&gt;</w:t>
+              <w:t>&lt;</w:t>
+            </w:r>
+            <w:proofErr w:type="spellStart"/>
+            <w:r>
+              <w:rPr>
+                <w:lang w:val="en-GB"/>
+              </w:rPr>
+              <w:t>br</w:t>
+            </w:r>
+            <w:proofErr w:type="spellEnd"/>
+            <w:r>
+              <w:rPr>
+                <w:lang w:val="en-GB"/>
+              </w:rPr>
+              <w:t>&gt;</w:t>
             </w:r>
             <w:r>
               <w:rPr>
@@ -9035,7 +10770,15 @@
         </w:numPr>
       </w:pPr>
       <w:r>
-        <w:t>F(x)=sqrt(x)</w:t>
+        <w:t>F(x)=</w:t>
+      </w:r>
+      <w:proofErr w:type="spellStart"/>
+      <w:r>
+        <w:t>sqrt</w:t>
+      </w:r>
+      <w:proofErr w:type="spellEnd"/>
+      <w:r>
+        <w:t>(x)</w:t>
       </w:r>
     </w:p>
     <w:tbl>
@@ -9155,7 +10898,21 @@
               <w:rPr>
                 <w:lang w:val="en-GB"/>
               </w:rPr>
-              <w:t>&lt;br&gt;</w:t>
+              <w:t>&lt;</w:t>
+            </w:r>
+            <w:proofErr w:type="spellStart"/>
+            <w:r>
+              <w:rPr>
+                <w:lang w:val="en-GB"/>
+              </w:rPr>
+              <w:t>br</w:t>
+            </w:r>
+            <w:proofErr w:type="spellEnd"/>
+            <w:r>
+              <w:rPr>
+                <w:lang w:val="en-GB"/>
+              </w:rPr>
+              <w:t>&gt;</w:t>
             </w:r>
             <w:r>
               <w:rPr>
@@ -9167,7 +10924,21 @@
               <w:rPr>
                 <w:lang w:val="en-GB"/>
               </w:rPr>
-              <w:t>&lt;br&gt;</w:t>
+              <w:t>&lt;</w:t>
+            </w:r>
+            <w:proofErr w:type="spellStart"/>
+            <w:r>
+              <w:rPr>
+                <w:lang w:val="en-GB"/>
+              </w:rPr>
+              <w:t>br</w:t>
+            </w:r>
+            <w:proofErr w:type="spellEnd"/>
+            <w:r>
+              <w:rPr>
+                <w:lang w:val="en-GB"/>
+              </w:rPr>
+              <w:t>&gt;</w:t>
             </w:r>
             <w:r>
               <w:rPr>
@@ -9202,13 +10973,29 @@
               <w:t xml:space="preserve"> √x</w:t>
             </w:r>
             <w:r>
-              <w:t>&lt;br&gt;</w:t>
+              <w:t>&lt;</w:t>
+            </w:r>
+            <w:proofErr w:type="spellStart"/>
+            <w:r>
+              <w:t>br</w:t>
+            </w:r>
+            <w:proofErr w:type="spellEnd"/>
+            <w:r>
+              <w:t>&gt;</w:t>
             </w:r>
             <w:r>
               <w:t>f’(x)=(1/2)(1/√x)</w:t>
             </w:r>
             <w:r>
-              <w:t>&lt;br&gt;</w:t>
+              <w:t>&lt;</w:t>
+            </w:r>
+            <w:proofErr w:type="spellStart"/>
+            <w:r>
+              <w:t>br</w:t>
+            </w:r>
+            <w:proofErr w:type="spellEnd"/>
+            <w:r>
+              <w:t>&gt;</w:t>
             </w:r>
             <w:r>
               <w:t>f(4)=2</w:t>
@@ -9303,7 +11090,21 @@
               <w:rPr>
                 <w:lang w:val="en-GB"/>
               </w:rPr>
-              <w:t>&lt;br&gt;</w:t>
+              <w:t>&lt;</w:t>
+            </w:r>
+            <w:proofErr w:type="spellStart"/>
+            <w:r>
+              <w:rPr>
+                <w:lang w:val="en-GB"/>
+              </w:rPr>
+              <w:t>br</w:t>
+            </w:r>
+            <w:proofErr w:type="spellEnd"/>
+            <w:r>
+              <w:rPr>
+                <w:lang w:val="en-GB"/>
+              </w:rPr>
+              <w:t>&gt;</w:t>
             </w:r>
             <w:r>
               <w:rPr>
@@ -9315,7 +11116,21 @@
               <w:rPr>
                 <w:lang w:val="en-GB"/>
               </w:rPr>
-              <w:t>&lt;br&gt;</w:t>
+              <w:t>&lt;</w:t>
+            </w:r>
+            <w:proofErr w:type="spellStart"/>
+            <w:r>
+              <w:rPr>
+                <w:lang w:val="en-GB"/>
+              </w:rPr>
+              <w:t>br</w:t>
+            </w:r>
+            <w:proofErr w:type="spellEnd"/>
+            <w:r>
+              <w:rPr>
+                <w:lang w:val="en-GB"/>
+              </w:rPr>
+              <w:t>&gt;</w:t>
             </w:r>
             <w:r>
               <w:rPr>
@@ -9401,25 +11216,27 @@
               <w:rPr>
                 <w:lang w:val="en-GB"/>
               </w:rPr>
-              <w:t xml:space="preserve"> </w:t>
-            </w:r>
-            <w:r>
-              <w:rPr>
-                <w:lang w:val="en-GB"/>
-              </w:rPr>
-              <w:t>√</w:t>
-            </w:r>
-            <w:r>
-              <w:rPr>
-                <w:lang w:val="en-GB"/>
-              </w:rPr>
-              <w:t>x</w:t>
-            </w:r>
-            <w:r>
-              <w:rPr>
-                <w:lang w:val="en-GB"/>
-              </w:rPr>
-              <w:t>&lt;br&gt;</w:t>
+              <w:t xml:space="preserve"> √x</w:t>
+            </w:r>
+            <w:r>
+              <w:rPr>
+                <w:lang w:val="en-GB"/>
+              </w:rPr>
+              <w:t>&lt;</w:t>
+            </w:r>
+            <w:proofErr w:type="spellStart"/>
+            <w:r>
+              <w:rPr>
+                <w:lang w:val="en-GB"/>
+              </w:rPr>
+              <w:t>br</w:t>
+            </w:r>
+            <w:proofErr w:type="spellEnd"/>
+            <w:r>
+              <w:rPr>
+                <w:lang w:val="en-GB"/>
+              </w:rPr>
+              <w:t>&gt;</w:t>
             </w:r>
             <w:r>
               <w:rPr>
@@ -9443,7 +11260,21 @@
               <w:rPr>
                 <w:lang w:val="en-GB"/>
               </w:rPr>
-              <w:t>&lt;br&gt;</w:t>
+              <w:t>&lt;</w:t>
+            </w:r>
+            <w:proofErr w:type="spellStart"/>
+            <w:r>
+              <w:rPr>
+                <w:lang w:val="en-GB"/>
+              </w:rPr>
+              <w:t>br</w:t>
+            </w:r>
+            <w:proofErr w:type="spellEnd"/>
+            <w:r>
+              <w:rPr>
+                <w:lang w:val="en-GB"/>
+              </w:rPr>
+              <w:t>&gt;</w:t>
             </w:r>
             <w:r>
               <w:rPr>
@@ -9501,25 +11332,32 @@
               <w:t xml:space="preserve"> √x</w:t>
             </w:r>
             <w:r>
-              <w:t>&lt;br&gt;</w:t>
+              <w:t>&lt;</w:t>
+            </w:r>
+            <w:proofErr w:type="spellStart"/>
+            <w:r>
+              <w:t>br</w:t>
+            </w:r>
+            <w:proofErr w:type="spellEnd"/>
+            <w:r>
+              <w:t>&gt;</w:t>
             </w:r>
             <w:r>
               <w:t>f’(x)=(1/2)(1/√x)</w:t>
             </w:r>
             <w:r>
-              <w:t>&lt;br&gt;</w:t>
-            </w:r>
-            <w:r>
-              <w:t>f(</w:t>
-            </w:r>
-            <w:r>
-              <w:t>1</w:t>
-            </w:r>
-            <w:r>
-              <w:t>)=</w:t>
-            </w:r>
-            <w:r>
-              <w:t>5</w:t>
+              <w:t>&lt;</w:t>
+            </w:r>
+            <w:proofErr w:type="spellStart"/>
+            <w:r>
+              <w:t>br</w:t>
+            </w:r>
+            <w:proofErr w:type="spellEnd"/>
+            <w:r>
+              <w:t>&gt;</w:t>
+            </w:r>
+            <w:r>
+              <w:t>f(1)=5</w:t>
             </w:r>
           </w:p>
         </w:tc>
@@ -9756,7 +11594,21 @@
               <w:rPr>
                 <w:lang w:val="en-GB"/>
               </w:rPr>
-              <w:t>&lt;br&gt;</w:t>
+              <w:t>&lt;</w:t>
+            </w:r>
+            <w:proofErr w:type="spellStart"/>
+            <w:r>
+              <w:rPr>
+                <w:lang w:val="en-GB"/>
+              </w:rPr>
+              <w:t>br</w:t>
+            </w:r>
+            <w:proofErr w:type="spellEnd"/>
+            <w:r>
+              <w:rPr>
+                <w:lang w:val="en-GB"/>
+              </w:rPr>
+              <w:t>&gt;</w:t>
             </w:r>
             <w:r>
               <w:rPr>
@@ -9804,7 +11656,21 @@
               <w:rPr>
                 <w:lang w:val="en-GB"/>
               </w:rPr>
-              <w:t>&lt;br&gt;</w:t>
+              <w:t>&lt;</w:t>
+            </w:r>
+            <w:proofErr w:type="spellStart"/>
+            <w:r>
+              <w:rPr>
+                <w:lang w:val="en-GB"/>
+              </w:rPr>
+              <w:t>br</w:t>
+            </w:r>
+            <w:proofErr w:type="spellEnd"/>
+            <w:r>
+              <w:rPr>
+                <w:lang w:val="en-GB"/>
+              </w:rPr>
+              <w:t>&gt;</w:t>
             </w:r>
             <w:r>
               <w:rPr>
@@ -9816,7 +11682,21 @@
               <w:rPr>
                 <w:lang w:val="en-GB"/>
               </w:rPr>
-              <w:t>&lt;br&gt;</w:t>
+              <w:t>&lt;</w:t>
+            </w:r>
+            <w:proofErr w:type="spellStart"/>
+            <w:r>
+              <w:rPr>
+                <w:lang w:val="en-GB"/>
+              </w:rPr>
+              <w:t>br</w:t>
+            </w:r>
+            <w:proofErr w:type="spellEnd"/>
+            <w:r>
+              <w:rPr>
+                <w:lang w:val="en-GB"/>
+              </w:rPr>
+              <w:t>&gt;</w:t>
             </w:r>
             <w:r>
               <w:rPr>
@@ -9864,7 +11744,21 @@
               <w:rPr>
                 <w:lang w:val="en-GB"/>
               </w:rPr>
-              <w:t>&lt;br&gt;</w:t>
+              <w:t>&lt;</w:t>
+            </w:r>
+            <w:proofErr w:type="spellStart"/>
+            <w:r>
+              <w:rPr>
+                <w:lang w:val="en-GB"/>
+              </w:rPr>
+              <w:t>br</w:t>
+            </w:r>
+            <w:proofErr w:type="spellEnd"/>
+            <w:r>
+              <w:rPr>
+                <w:lang w:val="en-GB"/>
+              </w:rPr>
+              <w:t>&gt;</w:t>
             </w:r>
             <w:r>
               <w:rPr>
@@ -9888,7 +11782,21 @@
               <w:rPr>
                 <w:lang w:val="de-AT"/>
               </w:rPr>
-              <w:t>&lt;br&gt;</w:t>
+              <w:t>&lt;</w:t>
+            </w:r>
+            <w:proofErr w:type="spellStart"/>
+            <w:r>
+              <w:rPr>
+                <w:lang w:val="de-AT"/>
+              </w:rPr>
+              <w:t>br</w:t>
+            </w:r>
+            <w:proofErr w:type="spellEnd"/>
+            <w:r>
+              <w:rPr>
+                <w:lang w:val="de-AT"/>
+              </w:rPr>
+              <w:t>&gt;</w:t>
             </w:r>
             <w:r>
               <w:rPr>
@@ -10126,14 +12034,35 @@
       </w:r>
     </w:p>
     <w:p>
+      <w:proofErr w:type="spellStart"/>
       <w:r>
-        <w:t xml:space="preserve">Exponential, Logarithmus, Wurzel, Tangens, </w:t>
+        <w:t>Exponential</w:t>
+      </w:r>
+      <w:proofErr w:type="spellEnd"/>
+      <w:r>
+        <w:t xml:space="preserve">, Logarithmus, Wurzel, Tangens, </w:t>
       </w:r>
     </w:p>
     <w:p/>
     <w:p>
       <w:r>
-        <w:t xml:space="preserve">nicht stetige Funktion (step function), </w:t>
+        <w:t>nicht stetige Funktion (</w:t>
+      </w:r>
+      <w:proofErr w:type="spellStart"/>
+      <w:r>
+        <w:t>step</w:t>
+      </w:r>
+      <w:proofErr w:type="spellEnd"/>
+      <w:r>
+        <w:t xml:space="preserve"> </w:t>
+      </w:r>
+      <w:proofErr w:type="spellStart"/>
+      <w:r>
+        <w:t>function</w:t>
+      </w:r>
+      <w:proofErr w:type="spellEnd"/>
+      <w:r>
+        <w:t xml:space="preserve">), </w:t>
       </w:r>
     </w:p>
     <w:p>

</xml_diff>